<commit_message>
before 查重 good wordfile version
</commit_message>
<xml_diff>
--- a/essay_code/wordfile/main.docx
+++ b/essay_code/wordfile/main.docx
@@ -4601,7 +4601,37 @@
           <w:rFonts w:ascii="Times New Roman" w:hAnsi="Times New Roman" w:eastAsia="Times New Roman"/>
           <w:spacing w:val="3"/>
         </w:rPr>
-        <w:t>而 20 世纪 40 年代末的 Hebb 和 O. Donald 通过在数学模型中引入对神经元的激活机制的抽象</w:t>
+        <w:t xml:space="preserve">而 20 世纪 40 年代末的 </w:t>
+      </w:r>
+      <w:r>
+        <w:rPr>
+          <w:rFonts w:hint="eastAsia" w:ascii="Times New Roman" w:hAnsi="Times New Roman"/>
+          <w:spacing w:val="3"/>
+          <w:lang w:val="en-US" w:eastAsia="zh-CN"/>
+        </w:rPr>
+        <w:t xml:space="preserve">D. O. </w:t>
+      </w:r>
+      <w:r>
+        <w:rPr>
+          <w:rFonts w:ascii="Times New Roman" w:hAnsi="Times New Roman" w:eastAsia="Times New Roman"/>
+          <w:spacing w:val="3"/>
+        </w:rPr>
+        <w:t>Hebb</w:t>
+      </w:r>
+      <w:r>
+        <w:rPr>
+          <w:rFonts w:hint="eastAsia" w:ascii="Times New Roman" w:hAnsi="Times New Roman"/>
+          <w:spacing w:val="3"/>
+          <w:lang w:val="en-US" w:eastAsia="zh-CN"/>
+        </w:rPr>
+        <w:t xml:space="preserve"> </w:t>
+      </w:r>
+      <w:r>
+        <w:rPr>
+          <w:rFonts w:ascii="Times New Roman" w:hAnsi="Times New Roman" w:eastAsia="Times New Roman"/>
+          <w:spacing w:val="3"/>
+        </w:rPr>
+        <w:t>通过在数学模型中引入对神经元的激活机制的抽象</w:t>
       </w:r>
       <w:r>
         <w:rPr>
@@ -6153,7 +6183,33 @@
         <w:rPr>
           <w:rFonts w:ascii="Times New Roman" w:hAnsi="Times New Roman" w:eastAsia="Times New Roman"/>
         </w:rPr>
-        <w:t>J.J.Hopfield</w:t>
+        <w:t>J.</w:t>
+      </w:r>
+      <w:r>
+        <w:rPr>
+          <w:rFonts w:hint="eastAsia" w:ascii="Times New Roman" w:hAnsi="Times New Roman"/>
+          <w:lang w:val="en-US" w:eastAsia="zh-CN"/>
+        </w:rPr>
+        <w:t xml:space="preserve"> </w:t>
+      </w:r>
+      <w:r>
+        <w:rPr>
+          <w:rFonts w:ascii="Times New Roman" w:hAnsi="Times New Roman" w:eastAsia="Times New Roman"/>
+        </w:rPr>
+        <w:t>J.</w:t>
+      </w:r>
+      <w:r>
+        <w:rPr>
+          <w:rFonts w:hint="eastAsia" w:ascii="Times New Roman" w:hAnsi="Times New Roman"/>
+          <w:lang w:val="en-US" w:eastAsia="zh-CN"/>
+        </w:rPr>
+        <w:t xml:space="preserve"> </w:t>
+      </w:r>
+      <w:r>
+        <w:rPr>
+          <w:rFonts w:ascii="Times New Roman" w:hAnsi="Times New Roman" w:eastAsia="Times New Roman"/>
+        </w:rPr>
+        <w:t>Hopfield</w:t>
       </w:r>
       <w:r>
         <w:rPr>
@@ -9173,54 +9229,32 @@
     </w:p>
     <w:p>
       <w:pPr>
-        <w:pStyle w:val="5"/>
-        <w:spacing w:before="3"/>
-        <w:rPr>
-          <w:sz w:val="21"/>
-        </w:rPr>
-      </w:pPr>
-    </w:p>
-    <w:p>
-      <w:pPr>
-        <w:pStyle w:val="5"/>
-        <w:spacing w:before="89"/>
-        <w:ind w:left="134"/>
-        <w:rPr>
-          <w:rFonts w:hint="eastAsia" w:ascii="Times New Roman" w:eastAsia="宋体"/>
-          <w:lang w:eastAsia="zh-CN"/>
-        </w:rPr>
-      </w:pPr>
-    </w:p>
-    <w:p>
-      <w:pPr>
-        <w:pStyle w:val="5"/>
-        <w:rPr>
-          <w:rFonts w:ascii="Times New Roman"/>
-          <w:sz w:val="20"/>
-        </w:rPr>
-      </w:pPr>
-    </w:p>
-    <w:p>
-      <w:pPr>
-        <w:pStyle w:val="5"/>
-        <w:rPr>
-          <w:rFonts w:ascii="Times New Roman"/>
-          <w:sz w:val="20"/>
-        </w:rPr>
-      </w:pPr>
-    </w:p>
-    <w:p>
-      <w:pPr>
         <w:pStyle w:val="3"/>
         <w:tabs>
           <w:tab w:val="left" w:pos="1115"/>
         </w:tabs>
         <w:spacing w:before="195"/>
+        <w:jc w:val="both"/>
       </w:pPr>
       <w:bookmarkStart w:id="14" w:name="第四节 卷积神经网络与图像识别"/>
       <w:bookmarkEnd w:id="14"/>
       <w:bookmarkStart w:id="15" w:name="_bookmark7"/>
       <w:bookmarkEnd w:id="15"/>
+      <w:r>
+        <w:rPr>
+          <w:rFonts w:hint="eastAsia"/>
+          <w:lang w:val="en-US" w:eastAsia="zh-CN"/>
+        </w:rPr>
+        <w:tab/>
+        <w:t/>
+      </w:r>
+      <w:r>
+        <w:rPr>
+          <w:rFonts w:hint="eastAsia"/>
+          <w:lang w:val="en-US" w:eastAsia="zh-CN"/>
+        </w:rPr>
+        <w:tab/>
+      </w:r>
       <w:r>
         <w:t>第四节</w:t>
       </w:r>
@@ -18984,10 +19018,10 @@
           <wp:anchor distT="0" distB="0" distL="114300" distR="114300" simplePos="0" relativeHeight="251679744" behindDoc="0" locked="0" layoutInCell="1" allowOverlap="1">
             <wp:simplePos x="0" y="0"/>
             <wp:positionH relativeFrom="page">
-              <wp:posOffset>1376045</wp:posOffset>
+              <wp:posOffset>1383665</wp:posOffset>
             </wp:positionH>
             <wp:positionV relativeFrom="paragraph">
-              <wp:posOffset>33020</wp:posOffset>
+              <wp:posOffset>18415</wp:posOffset>
             </wp:positionV>
             <wp:extent cx="4674870" cy="2503170"/>
             <wp:effectExtent l="0" t="0" r="11430" b="11430"/>
@@ -24833,7 +24867,7 @@
           <w:spacing w:val="-10"/>
           <w:sz w:val="24"/>
         </w:rPr>
-        <w:t xml:space="preserve">后门分析法与 </w:t>
+        <w:t xml:space="preserve">分析法与 </w:t>
       </w:r>
       <w:r>
         <w:rPr>
@@ -24853,7 +24887,22 @@
           <w:rFonts w:hint="eastAsia" w:ascii="宋体" w:eastAsia="宋体"/>
           <w:sz w:val="24"/>
         </w:rPr>
-        <w:t>分析法在模型间输出差异上移植</w:t>
+        <w:t>分析法在模型间输出差异上</w:t>
+      </w:r>
+      <w:r>
+        <w:rPr>
+          <w:rFonts w:hint="eastAsia" w:ascii="宋体" w:eastAsia="宋体"/>
+          <w:sz w:val="24"/>
+          <w:lang w:val="en-US" w:eastAsia="zh-CN"/>
+        </w:rPr>
+        <w:t>的</w:t>
+      </w:r>
+      <w:r>
+        <w:rPr>
+          <w:rFonts w:hint="eastAsia" w:ascii="宋体" w:eastAsia="宋体"/>
+          <w:sz w:val="24"/>
+        </w:rPr>
+        <w:t>移植</w:t>
       </w:r>
       <w:r>
         <w:rPr>
@@ -25068,6 +25117,10 @@
     <w:p>
       <w:pPr>
         <w:pStyle w:val="16"/>
+        <w:keepNext w:val="0"/>
+        <w:keepLines w:val="0"/>
+        <w:pageBreakBefore w:val="0"/>
+        <w:widowControl w:val="0"/>
         <w:numPr>
           <w:ilvl w:val="0"/>
           <w:numId w:val="10"/>
@@ -25075,9 +25128,19 @@
         <w:tabs>
           <w:tab w:val="left" w:pos="772"/>
         </w:tabs>
-        <w:spacing w:before="0" w:after="0" w:line="338" w:lineRule="auto"/>
+        <w:kinsoku/>
+        <w:wordWrap/>
+        <w:overflowPunct/>
+        <w:topLinePunct w:val="0"/>
+        <w:autoSpaceDE w:val="0"/>
+        <w:autoSpaceDN w:val="0"/>
+        <w:bidi w:val="0"/>
+        <w:adjustRightInd/>
+        <w:snapToGrid/>
+        <w:spacing w:before="0" w:after="0" w:line="320" w:lineRule="exact"/>
         <w:ind w:left="771" w:right="572" w:hanging="518"/>
         <w:jc w:val="both"/>
+        <w:textAlignment w:val="auto"/>
         <w:rPr>
           <w:sz w:val="24"/>
         </w:rPr>
@@ -25214,6 +25277,10 @@
     <w:p>
       <w:pPr>
         <w:pStyle w:val="16"/>
+        <w:keepNext w:val="0"/>
+        <w:keepLines w:val="0"/>
+        <w:pageBreakBefore w:val="0"/>
+        <w:widowControl w:val="0"/>
         <w:numPr>
           <w:ilvl w:val="0"/>
           <w:numId w:val="10"/>
@@ -25221,9 +25288,19 @@
         <w:tabs>
           <w:tab w:val="left" w:pos="772"/>
         </w:tabs>
-        <w:spacing w:before="16" w:after="0" w:line="240" w:lineRule="auto"/>
+        <w:kinsoku/>
+        <w:wordWrap/>
+        <w:overflowPunct/>
+        <w:topLinePunct w:val="0"/>
+        <w:autoSpaceDE w:val="0"/>
+        <w:autoSpaceDN w:val="0"/>
+        <w:bidi w:val="0"/>
+        <w:adjustRightInd/>
+        <w:snapToGrid/>
+        <w:spacing w:before="0" w:after="0" w:line="320" w:lineRule="exact"/>
         <w:ind w:left="771" w:right="0" w:hanging="519"/>
         <w:jc w:val="both"/>
+        <w:textAlignment w:val="auto"/>
         <w:rPr>
           <w:rFonts w:hint="default" w:ascii="Times New Roman" w:hAnsi="Times New Roman" w:cs="Times New Roman"/>
           <w:sz w:val="21"/>
@@ -25314,6 +25391,10 @@
     <w:p>
       <w:pPr>
         <w:pStyle w:val="16"/>
+        <w:keepNext w:val="0"/>
+        <w:keepLines w:val="0"/>
+        <w:pageBreakBefore w:val="0"/>
+        <w:widowControl w:val="0"/>
         <w:numPr>
           <w:ilvl w:val="0"/>
           <w:numId w:val="10"/>
@@ -25321,9 +25402,19 @@
         <w:tabs>
           <w:tab w:val="left" w:pos="772"/>
         </w:tabs>
-        <w:spacing w:before="157" w:after="0" w:line="240" w:lineRule="auto"/>
+        <w:kinsoku/>
+        <w:wordWrap/>
+        <w:overflowPunct/>
+        <w:topLinePunct w:val="0"/>
+        <w:autoSpaceDE w:val="0"/>
+        <w:autoSpaceDN w:val="0"/>
+        <w:bidi w:val="0"/>
+        <w:adjustRightInd/>
+        <w:snapToGrid/>
+        <w:spacing w:before="0" w:after="0" w:line="320" w:lineRule="exact"/>
         <w:ind w:left="771" w:right="0" w:hanging="519"/>
         <w:jc w:val="both"/>
+        <w:textAlignment w:val="auto"/>
         <w:rPr>
           <w:rFonts w:hint="default" w:ascii="Times New Roman" w:hAnsi="Times New Roman" w:cs="Times New Roman"/>
           <w:sz w:val="21"/>
@@ -25389,6 +25480,10 @@
     <w:p>
       <w:pPr>
         <w:pStyle w:val="16"/>
+        <w:keepNext w:val="0"/>
+        <w:keepLines w:val="0"/>
+        <w:pageBreakBefore w:val="0"/>
+        <w:widowControl w:val="0"/>
         <w:numPr>
           <w:ilvl w:val="0"/>
           <w:numId w:val="10"/>
@@ -25396,9 +25491,19 @@
         <w:tabs>
           <w:tab w:val="left" w:pos="772"/>
         </w:tabs>
-        <w:spacing w:before="158" w:after="0" w:line="376" w:lineRule="auto"/>
+        <w:kinsoku/>
+        <w:wordWrap/>
+        <w:overflowPunct/>
+        <w:topLinePunct w:val="0"/>
+        <w:autoSpaceDE w:val="0"/>
+        <w:autoSpaceDN w:val="0"/>
+        <w:bidi w:val="0"/>
+        <w:adjustRightInd/>
+        <w:snapToGrid/>
+        <w:spacing w:before="0" w:after="0" w:line="320" w:lineRule="exact"/>
         <w:ind w:left="771" w:right="572" w:hanging="518"/>
         <w:jc w:val="both"/>
+        <w:textAlignment w:val="auto"/>
         <w:rPr>
           <w:rFonts w:hint="default" w:ascii="Times New Roman" w:hAnsi="Times New Roman" w:cs="Times New Roman"/>
           <w:sz w:val="21"/>
@@ -25674,6 +25779,10 @@
     <w:p>
       <w:pPr>
         <w:pStyle w:val="16"/>
+        <w:keepNext w:val="0"/>
+        <w:keepLines w:val="0"/>
+        <w:pageBreakBefore w:val="0"/>
+        <w:widowControl w:val="0"/>
         <w:numPr>
           <w:ilvl w:val="0"/>
           <w:numId w:val="10"/>
@@ -25681,9 +25790,19 @@
         <w:tabs>
           <w:tab w:val="left" w:pos="772"/>
         </w:tabs>
-        <w:spacing w:before="0" w:after="0" w:line="376" w:lineRule="auto"/>
+        <w:kinsoku/>
+        <w:wordWrap/>
+        <w:overflowPunct/>
+        <w:topLinePunct w:val="0"/>
+        <w:autoSpaceDE w:val="0"/>
+        <w:autoSpaceDN w:val="0"/>
+        <w:bidi w:val="0"/>
+        <w:adjustRightInd/>
+        <w:snapToGrid/>
+        <w:spacing w:before="0" w:after="0" w:line="320" w:lineRule="exact"/>
         <w:ind w:left="771" w:right="573" w:hanging="518"/>
         <w:jc w:val="both"/>
+        <w:textAlignment w:val="auto"/>
         <w:rPr>
           <w:rFonts w:hint="default" w:ascii="Times New Roman" w:hAnsi="Times New Roman" w:cs="Times New Roman"/>
           <w:sz w:val="21"/>
@@ -25805,6 +25924,10 @@
     <w:p>
       <w:pPr>
         <w:pStyle w:val="16"/>
+        <w:keepNext w:val="0"/>
+        <w:keepLines w:val="0"/>
+        <w:pageBreakBefore w:val="0"/>
+        <w:widowControl w:val="0"/>
         <w:numPr>
           <w:ilvl w:val="0"/>
           <w:numId w:val="10"/>
@@ -25812,9 +25935,19 @@
         <w:tabs>
           <w:tab w:val="left" w:pos="772"/>
         </w:tabs>
-        <w:spacing w:before="0" w:after="0" w:line="376" w:lineRule="auto"/>
+        <w:kinsoku/>
+        <w:wordWrap/>
+        <w:overflowPunct/>
+        <w:topLinePunct w:val="0"/>
+        <w:autoSpaceDE w:val="0"/>
+        <w:autoSpaceDN w:val="0"/>
+        <w:bidi w:val="0"/>
+        <w:adjustRightInd/>
+        <w:snapToGrid/>
+        <w:spacing w:before="0" w:after="0" w:line="320" w:lineRule="exact"/>
         <w:ind w:left="771" w:right="572" w:hanging="518"/>
         <w:jc w:val="both"/>
+        <w:textAlignment w:val="auto"/>
         <w:rPr>
           <w:rFonts w:hint="default" w:ascii="Times New Roman" w:hAnsi="Times New Roman" w:cs="Times New Roman"/>
           <w:sz w:val="21"/>
@@ -25877,6 +26010,10 @@
     <w:p>
       <w:pPr>
         <w:pStyle w:val="16"/>
+        <w:keepNext w:val="0"/>
+        <w:keepLines w:val="0"/>
+        <w:pageBreakBefore w:val="0"/>
+        <w:widowControl w:val="0"/>
         <w:numPr>
           <w:ilvl w:val="0"/>
           <w:numId w:val="10"/>
@@ -25884,9 +26021,19 @@
         <w:tabs>
           <w:tab w:val="left" w:pos="772"/>
         </w:tabs>
-        <w:spacing w:before="0" w:after="0" w:line="312" w:lineRule="auto"/>
+        <w:kinsoku/>
+        <w:wordWrap/>
+        <w:overflowPunct/>
+        <w:topLinePunct w:val="0"/>
+        <w:autoSpaceDE w:val="0"/>
+        <w:autoSpaceDN w:val="0"/>
+        <w:bidi w:val="0"/>
+        <w:adjustRightInd/>
+        <w:snapToGrid/>
+        <w:spacing w:before="0" w:after="0" w:line="320" w:lineRule="exact"/>
         <w:ind w:left="771" w:right="573" w:hanging="518"/>
         <w:jc w:val="both"/>
+        <w:textAlignment w:val="auto"/>
         <w:rPr>
           <w:rFonts w:hint="default" w:ascii="Times New Roman" w:hAnsi="Times New Roman" w:cs="Times New Roman"/>
           <w:sz w:val="21"/>
@@ -26120,6 +26267,10 @@
     <w:p>
       <w:pPr>
         <w:pStyle w:val="16"/>
+        <w:keepNext w:val="0"/>
+        <w:keepLines w:val="0"/>
+        <w:pageBreakBefore w:val="0"/>
+        <w:widowControl w:val="0"/>
         <w:numPr>
           <w:ilvl w:val="0"/>
           <w:numId w:val="10"/>
@@ -26127,9 +26278,19 @@
         <w:tabs>
           <w:tab w:val="left" w:pos="772"/>
         </w:tabs>
-        <w:spacing w:before="0" w:after="0" w:line="224" w:lineRule="exact"/>
+        <w:kinsoku/>
+        <w:wordWrap/>
+        <w:overflowPunct/>
+        <w:topLinePunct w:val="0"/>
+        <w:autoSpaceDE w:val="0"/>
+        <w:autoSpaceDN w:val="0"/>
+        <w:bidi w:val="0"/>
+        <w:adjustRightInd/>
+        <w:snapToGrid/>
+        <w:spacing w:before="0" w:after="0" w:line="320" w:lineRule="exact"/>
         <w:ind w:left="771" w:right="0" w:hanging="519"/>
         <w:jc w:val="both"/>
+        <w:textAlignment w:val="auto"/>
         <w:rPr>
           <w:rFonts w:hint="default" w:ascii="Times New Roman" w:hAnsi="Times New Roman" w:cs="Times New Roman"/>
           <w:sz w:val="21"/>
@@ -26336,8 +26497,22 @@
     <w:p>
       <w:pPr>
         <w:pStyle w:val="5"/>
-        <w:spacing w:before="82"/>
+        <w:keepNext w:val="0"/>
+        <w:keepLines w:val="0"/>
+        <w:pageBreakBefore w:val="0"/>
+        <w:widowControl w:val="0"/>
+        <w:kinsoku/>
+        <w:wordWrap/>
+        <w:overflowPunct/>
+        <w:topLinePunct w:val="0"/>
+        <w:autoSpaceDE w:val="0"/>
+        <w:autoSpaceDN w:val="0"/>
+        <w:bidi w:val="0"/>
+        <w:adjustRightInd/>
+        <w:snapToGrid/>
+        <w:spacing w:before="0" w:line="320" w:lineRule="exact"/>
         <w:ind w:left="771"/>
+        <w:textAlignment w:val="auto"/>
         <w:rPr>
           <w:rFonts w:hint="default" w:ascii="Times New Roman" w:hAnsi="Times New Roman" w:cs="Times New Roman"/>
           <w:sz w:val="21"/>
@@ -26378,6 +26553,10 @@
     <w:p>
       <w:pPr>
         <w:pStyle w:val="16"/>
+        <w:keepNext w:val="0"/>
+        <w:keepLines w:val="0"/>
+        <w:pageBreakBefore w:val="0"/>
+        <w:widowControl w:val="0"/>
         <w:numPr>
           <w:ilvl w:val="0"/>
           <w:numId w:val="10"/>
@@ -26385,9 +26564,19 @@
         <w:tabs>
           <w:tab w:val="left" w:pos="772"/>
         </w:tabs>
-        <w:spacing w:before="78" w:after="0" w:line="312" w:lineRule="auto"/>
+        <w:kinsoku/>
+        <w:wordWrap/>
+        <w:overflowPunct/>
+        <w:topLinePunct w:val="0"/>
+        <w:autoSpaceDE w:val="0"/>
+        <w:autoSpaceDN w:val="0"/>
+        <w:bidi w:val="0"/>
+        <w:adjustRightInd/>
+        <w:snapToGrid/>
+        <w:spacing w:before="0" w:after="0" w:line="320" w:lineRule="exact"/>
         <w:ind w:left="771" w:right="572" w:hanging="518"/>
         <w:jc w:val="both"/>
+        <w:textAlignment w:val="auto"/>
         <w:rPr>
           <w:sz w:val="24"/>
         </w:rPr>
@@ -26537,10 +26726,18 @@
         </w:rPr>
         <w:t>56</w:t>
       </w:r>
+      <w:bookmarkStart w:id="63" w:name="_bookmark35"/>
+      <w:bookmarkEnd w:id="63"/>
+      <w:bookmarkStart w:id="64" w:name="_bookmark35"/>
+      <w:bookmarkEnd w:id="64"/>
     </w:p>
     <w:p>
       <w:pPr>
         <w:pStyle w:val="16"/>
+        <w:keepNext w:val="0"/>
+        <w:keepLines w:val="0"/>
+        <w:pageBreakBefore w:val="0"/>
+        <w:widowControl w:val="0"/>
         <w:numPr>
           <w:ilvl w:val="0"/>
           <w:numId w:val="10"/>
@@ -26548,17 +26745,25 @@
         <w:tabs>
           <w:tab w:val="left" w:pos="772"/>
         </w:tabs>
-        <w:spacing w:before="0" w:after="0" w:line="239" w:lineRule="exact"/>
-        <w:ind w:left="771" w:right="0" w:hanging="638"/>
+        <w:kinsoku/>
+        <w:wordWrap/>
+        <w:overflowPunct/>
+        <w:topLinePunct w:val="0"/>
+        <w:autoSpaceDE w:val="0"/>
+        <w:autoSpaceDN w:val="0"/>
+        <w:bidi w:val="0"/>
+        <w:adjustRightInd/>
+        <w:snapToGrid/>
+        <w:spacing w:before="0" w:after="0" w:line="320" w:lineRule="exact"/>
+        <w:ind w:left="771" w:right="572" w:hanging="518"/>
         <w:jc w:val="both"/>
-        <w:rPr>
-          <w:sz w:val="24"/>
-        </w:rPr>
-      </w:pPr>
-      <w:bookmarkStart w:id="63" w:name="_bookmark35"/>
-      <w:bookmarkEnd w:id="63"/>
-      <w:bookmarkStart w:id="64" w:name="_bookmark35"/>
-      <w:bookmarkEnd w:id="64"/>
+        <w:textAlignment w:val="auto"/>
+        <w:rPr>
+          <w:rFonts w:hint="default" w:ascii="Times New Roman" w:hAnsi="Times New Roman" w:cs="Times New Roman"/>
+          <w:sz w:val="21"/>
+          <w:szCs w:val="21"/>
+        </w:rPr>
+      </w:pPr>
       <w:r>
         <w:rPr>
           <w:rFonts w:hint="eastAsia" w:ascii="宋体" w:hAnsi="宋体" w:eastAsia="宋体" w:cs="宋体"/>
@@ -26628,6 +26833,10 @@
     <w:p>
       <w:pPr>
         <w:pStyle w:val="16"/>
+        <w:keepNext w:val="0"/>
+        <w:keepLines w:val="0"/>
+        <w:pageBreakBefore w:val="0"/>
+        <w:widowControl w:val="0"/>
         <w:numPr>
           <w:ilvl w:val="0"/>
           <w:numId w:val="10"/>
@@ -26635,9 +26844,19 @@
         <w:tabs>
           <w:tab w:val="left" w:pos="772"/>
         </w:tabs>
-        <w:spacing w:before="126" w:after="0" w:line="338" w:lineRule="auto"/>
-        <w:ind w:left="771" w:right="572" w:hanging="629"/>
+        <w:kinsoku/>
+        <w:wordWrap/>
+        <w:overflowPunct/>
+        <w:topLinePunct w:val="0"/>
+        <w:autoSpaceDE w:val="0"/>
+        <w:autoSpaceDN w:val="0"/>
+        <w:bidi w:val="0"/>
+        <w:adjustRightInd/>
+        <w:snapToGrid/>
+        <w:spacing w:before="0" w:after="0" w:line="320" w:lineRule="exact"/>
+        <w:ind w:left="771" w:right="572" w:hanging="518"/>
         <w:jc w:val="both"/>
+        <w:textAlignment w:val="auto"/>
         <w:rPr>
           <w:rFonts w:hint="default" w:ascii="Times New Roman" w:hAnsi="Times New Roman" w:cs="Times New Roman"/>
           <w:sz w:val="21"/>
@@ -26732,6 +26951,10 @@
     <w:p>
       <w:pPr>
         <w:pStyle w:val="16"/>
+        <w:keepNext w:val="0"/>
+        <w:keepLines w:val="0"/>
+        <w:pageBreakBefore w:val="0"/>
+        <w:widowControl w:val="0"/>
         <w:numPr>
           <w:ilvl w:val="0"/>
           <w:numId w:val="10"/>
@@ -26739,9 +26962,19 @@
         <w:tabs>
           <w:tab w:val="left" w:pos="772"/>
         </w:tabs>
-        <w:spacing w:before="126" w:after="0" w:line="338" w:lineRule="auto"/>
-        <w:ind w:left="771" w:right="572" w:hanging="629"/>
+        <w:kinsoku/>
+        <w:wordWrap/>
+        <w:overflowPunct/>
+        <w:topLinePunct w:val="0"/>
+        <w:autoSpaceDE w:val="0"/>
+        <w:autoSpaceDN w:val="0"/>
+        <w:bidi w:val="0"/>
+        <w:adjustRightInd/>
+        <w:snapToGrid/>
+        <w:spacing w:before="0" w:after="0" w:line="320" w:lineRule="exact"/>
+        <w:ind w:left="771" w:right="572" w:hanging="518"/>
         <w:jc w:val="both"/>
+        <w:textAlignment w:val="auto"/>
         <w:rPr>
           <w:rFonts w:hint="default" w:ascii="Times New Roman" w:hAnsi="Times New Roman" w:cs="Times New Roman"/>
           <w:sz w:val="21"/>
@@ -26845,6 +27078,10 @@
     <w:p>
       <w:pPr>
         <w:pStyle w:val="16"/>
+        <w:keepNext w:val="0"/>
+        <w:keepLines w:val="0"/>
+        <w:pageBreakBefore w:val="0"/>
+        <w:widowControl w:val="0"/>
         <w:numPr>
           <w:ilvl w:val="0"/>
           <w:numId w:val="10"/>
@@ -26852,9 +27089,19 @@
         <w:tabs>
           <w:tab w:val="left" w:pos="772"/>
         </w:tabs>
-        <w:spacing w:before="90" w:after="0" w:line="376" w:lineRule="auto"/>
-        <w:ind w:left="771" w:right="501" w:hanging="638"/>
+        <w:kinsoku/>
+        <w:wordWrap/>
+        <w:overflowPunct/>
+        <w:topLinePunct w:val="0"/>
+        <w:autoSpaceDE w:val="0"/>
+        <w:autoSpaceDN w:val="0"/>
+        <w:bidi w:val="0"/>
+        <w:adjustRightInd/>
+        <w:snapToGrid/>
+        <w:spacing w:before="0" w:after="0" w:line="320" w:lineRule="exact"/>
+        <w:ind w:left="771" w:right="572" w:hanging="518"/>
         <w:jc w:val="both"/>
+        <w:textAlignment w:val="auto"/>
         <w:rPr>
           <w:rFonts w:hint="default" w:ascii="Times New Roman" w:hAnsi="Times New Roman" w:cs="Times New Roman"/>
           <w:sz w:val="21"/>
@@ -26970,6 +27217,10 @@
     <w:p>
       <w:pPr>
         <w:pStyle w:val="16"/>
+        <w:keepNext w:val="0"/>
+        <w:keepLines w:val="0"/>
+        <w:pageBreakBefore w:val="0"/>
+        <w:widowControl w:val="0"/>
         <w:numPr>
           <w:ilvl w:val="0"/>
           <w:numId w:val="10"/>
@@ -26977,9 +27228,19 @@
         <w:tabs>
           <w:tab w:val="left" w:pos="772"/>
         </w:tabs>
-        <w:spacing w:before="90" w:after="0" w:line="376" w:lineRule="auto"/>
-        <w:ind w:left="771" w:right="501" w:hanging="638"/>
+        <w:kinsoku/>
+        <w:wordWrap/>
+        <w:overflowPunct/>
+        <w:topLinePunct w:val="0"/>
+        <w:autoSpaceDE w:val="0"/>
+        <w:autoSpaceDN w:val="0"/>
+        <w:bidi w:val="0"/>
+        <w:adjustRightInd/>
+        <w:snapToGrid/>
+        <w:spacing w:before="0" w:after="0" w:line="320" w:lineRule="exact"/>
+        <w:ind w:left="771" w:right="572" w:hanging="518"/>
         <w:jc w:val="both"/>
+        <w:textAlignment w:val="auto"/>
         <w:rPr>
           <w:rFonts w:hint="default" w:ascii="Times New Roman" w:hAnsi="Times New Roman" w:cs="Times New Roman"/>
           <w:sz w:val="21"/>
@@ -27042,6 +27303,10 @@
     <w:p>
       <w:pPr>
         <w:pStyle w:val="16"/>
+        <w:keepNext w:val="0"/>
+        <w:keepLines w:val="0"/>
+        <w:pageBreakBefore w:val="0"/>
+        <w:widowControl w:val="0"/>
         <w:numPr>
           <w:ilvl w:val="0"/>
           <w:numId w:val="10"/>
@@ -27049,11 +27314,21 @@
         <w:tabs>
           <w:tab w:val="left" w:pos="772"/>
         </w:tabs>
-        <w:spacing w:before="90" w:after="0" w:line="376" w:lineRule="auto"/>
-        <w:ind w:left="771" w:right="501" w:hanging="638"/>
+        <w:kinsoku/>
+        <w:wordWrap/>
+        <w:overflowPunct/>
+        <w:topLinePunct w:val="0"/>
+        <w:autoSpaceDE w:val="0"/>
+        <w:autoSpaceDN w:val="0"/>
+        <w:bidi w:val="0"/>
+        <w:adjustRightInd/>
+        <w:snapToGrid/>
+        <w:spacing w:before="0" w:after="0" w:line="320" w:lineRule="exact"/>
+        <w:ind w:left="771" w:right="572" w:hanging="518"/>
         <w:jc w:val="both"/>
-        <w:rPr>
-          <w:rFonts w:hint="default" w:ascii="Times New Roman" w:hAnsi="Times New Roman" w:cs="Times New Roman"/>
+        <w:textAlignment w:val="auto"/>
+        <w:rPr>
+          <w:rFonts w:hint="eastAsia" w:ascii="Times New Roman" w:hAnsi="Times New Roman" w:cs="Times New Roman"/>
           <w:sz w:val="21"/>
           <w:szCs w:val="21"/>
         </w:rPr>
@@ -27144,10 +27419,18 @@
         </w:rPr>
         <w:t xml:space="preserve"> Perspective, 1989</w:t>
       </w:r>
+      <w:bookmarkStart w:id="71" w:name="_bookmark41"/>
+      <w:bookmarkEnd w:id="71"/>
+      <w:bookmarkStart w:id="72" w:name="_bookmark41"/>
+      <w:bookmarkEnd w:id="72"/>
     </w:p>
     <w:p>
       <w:pPr>
         <w:pStyle w:val="16"/>
+        <w:keepNext w:val="0"/>
+        <w:keepLines w:val="0"/>
+        <w:pageBreakBefore w:val="0"/>
+        <w:widowControl w:val="0"/>
         <w:numPr>
           <w:ilvl w:val="0"/>
           <w:numId w:val="10"/>
@@ -27155,19 +27438,25 @@
         <w:tabs>
           <w:tab w:val="left" w:pos="772"/>
         </w:tabs>
-        <w:spacing w:before="126" w:after="0" w:line="338" w:lineRule="auto"/>
-        <w:ind w:left="771" w:right="572" w:hanging="629"/>
+        <w:kinsoku/>
+        <w:wordWrap/>
+        <w:overflowPunct/>
+        <w:topLinePunct w:val="0"/>
+        <w:autoSpaceDE w:val="0"/>
+        <w:autoSpaceDN w:val="0"/>
+        <w:bidi w:val="0"/>
+        <w:adjustRightInd/>
+        <w:snapToGrid/>
+        <w:spacing w:before="0" w:after="0" w:line="320" w:lineRule="exact"/>
+        <w:ind w:left="771" w:right="572" w:hanging="518"/>
         <w:jc w:val="both"/>
+        <w:textAlignment w:val="auto"/>
         <w:rPr>
           <w:rFonts w:hint="eastAsia" w:ascii="Times New Roman" w:hAnsi="Times New Roman" w:cs="Times New Roman"/>
           <w:sz w:val="21"/>
           <w:szCs w:val="21"/>
         </w:rPr>
       </w:pPr>
-      <w:bookmarkStart w:id="71" w:name="_bookmark41"/>
-      <w:bookmarkEnd w:id="71"/>
-      <w:bookmarkStart w:id="72" w:name="_bookmark41"/>
-      <w:bookmarkEnd w:id="72"/>
       <w:r>
         <w:rPr>
           <w:rFonts w:hint="eastAsia" w:ascii="宋体" w:hAnsi="宋体" w:eastAsia="宋体" w:cs="宋体"/>
@@ -27200,6 +27489,10 @@
     <w:p>
       <w:pPr>
         <w:pStyle w:val="16"/>
+        <w:keepNext w:val="0"/>
+        <w:keepLines w:val="0"/>
+        <w:pageBreakBefore w:val="0"/>
+        <w:widowControl w:val="0"/>
         <w:numPr>
           <w:ilvl w:val="0"/>
           <w:numId w:val="10"/>
@@ -27207,13 +27500,21 @@
         <w:tabs>
           <w:tab w:val="left" w:pos="772"/>
         </w:tabs>
-        <w:spacing w:before="126" w:after="0" w:line="338" w:lineRule="auto"/>
-        <w:ind w:left="771" w:right="572" w:hanging="629"/>
+        <w:kinsoku/>
+        <w:wordWrap/>
+        <w:overflowPunct/>
+        <w:topLinePunct w:val="0"/>
+        <w:autoSpaceDE w:val="0"/>
+        <w:autoSpaceDN w:val="0"/>
+        <w:bidi w:val="0"/>
+        <w:adjustRightInd/>
+        <w:snapToGrid/>
+        <w:spacing w:before="0" w:after="0" w:line="320" w:lineRule="exact"/>
+        <w:ind w:left="771" w:right="572" w:hanging="518"/>
         <w:jc w:val="both"/>
-        <w:rPr>
-          <w:rFonts w:hint="eastAsia" w:ascii="Times New Roman" w:hAnsi="Times New Roman" w:cs="Times New Roman"/>
-          <w:sz w:val="21"/>
-          <w:szCs w:val="21"/>
+        <w:textAlignment w:val="auto"/>
+        <w:rPr>
+          <w:sz w:val="24"/>
         </w:rPr>
       </w:pPr>
       <w:r>
@@ -27361,6 +27662,10 @@
     <w:p>
       <w:pPr>
         <w:pStyle w:val="16"/>
+        <w:keepNext w:val="0"/>
+        <w:keepLines w:val="0"/>
+        <w:pageBreakBefore w:val="0"/>
+        <w:widowControl w:val="0"/>
         <w:numPr>
           <w:ilvl w:val="0"/>
           <w:numId w:val="10"/>
@@ -27368,11 +27673,23 @@
         <w:tabs>
           <w:tab w:val="left" w:pos="772"/>
         </w:tabs>
-        <w:spacing w:before="15" w:after="0" w:line="350" w:lineRule="auto"/>
-        <w:ind w:left="771" w:right="572" w:hanging="638"/>
+        <w:kinsoku/>
+        <w:wordWrap/>
+        <w:overflowPunct/>
+        <w:topLinePunct w:val="0"/>
+        <w:autoSpaceDE w:val="0"/>
+        <w:autoSpaceDN w:val="0"/>
+        <w:bidi w:val="0"/>
+        <w:adjustRightInd/>
+        <w:snapToGrid/>
+        <w:spacing w:before="0" w:after="0" w:line="320" w:lineRule="exact"/>
+        <w:ind w:left="771" w:right="572" w:hanging="518"/>
         <w:jc w:val="both"/>
-        <w:rPr>
-          <w:sz w:val="24"/>
+        <w:textAlignment w:val="auto"/>
+        <w:rPr>
+          <w:rFonts w:hint="default" w:ascii="Times New Roman" w:hAnsi="Times New Roman" w:cs="Times New Roman"/>
+          <w:sz w:val="21"/>
+          <w:szCs w:val="21"/>
         </w:rPr>
       </w:pPr>
       <w:r>
@@ -27433,6 +27750,10 @@
     <w:p>
       <w:pPr>
         <w:pStyle w:val="16"/>
+        <w:keepNext w:val="0"/>
+        <w:keepLines w:val="0"/>
+        <w:pageBreakBefore w:val="0"/>
+        <w:widowControl w:val="0"/>
         <w:numPr>
           <w:ilvl w:val="0"/>
           <w:numId w:val="10"/>
@@ -27440,9 +27761,19 @@
         <w:tabs>
           <w:tab w:val="left" w:pos="772"/>
         </w:tabs>
-        <w:spacing w:before="90" w:after="0" w:line="376" w:lineRule="auto"/>
-        <w:ind w:left="771" w:right="501" w:hanging="638"/>
+        <w:kinsoku/>
+        <w:wordWrap/>
+        <w:overflowPunct/>
+        <w:topLinePunct w:val="0"/>
+        <w:autoSpaceDE w:val="0"/>
+        <w:autoSpaceDN w:val="0"/>
+        <w:bidi w:val="0"/>
+        <w:adjustRightInd/>
+        <w:snapToGrid/>
+        <w:spacing w:before="0" w:after="0" w:line="320" w:lineRule="exact"/>
+        <w:ind w:left="771" w:right="572" w:hanging="518"/>
         <w:jc w:val="both"/>
+        <w:textAlignment w:val="auto"/>
         <w:rPr>
           <w:rFonts w:hint="default" w:ascii="Times New Roman" w:hAnsi="Times New Roman" w:cs="Times New Roman"/>
           <w:sz w:val="21"/>
@@ -27535,10 +27866,18 @@
         </w:rPr>
         <w:t>2324</w:t>
       </w:r>
+      <w:bookmarkStart w:id="76" w:name="_bookmark45"/>
+      <w:bookmarkEnd w:id="76"/>
+      <w:bookmarkStart w:id="77" w:name="_bookmark45"/>
+      <w:bookmarkEnd w:id="77"/>
     </w:p>
     <w:p>
       <w:pPr>
         <w:pStyle w:val="16"/>
+        <w:keepNext w:val="0"/>
+        <w:keepLines w:val="0"/>
+        <w:pageBreakBefore w:val="0"/>
+        <w:widowControl w:val="0"/>
         <w:numPr>
           <w:ilvl w:val="0"/>
           <w:numId w:val="10"/>
@@ -27546,26 +27885,51 @@
         <w:tabs>
           <w:tab w:val="left" w:pos="772"/>
         </w:tabs>
-        <w:spacing w:before="90" w:after="0" w:line="376" w:lineRule="auto"/>
-        <w:ind w:left="771" w:right="501" w:hanging="638"/>
+        <w:kinsoku/>
+        <w:wordWrap/>
+        <w:overflowPunct/>
+        <w:topLinePunct w:val="0"/>
+        <w:autoSpaceDE w:val="0"/>
+        <w:autoSpaceDN w:val="0"/>
+        <w:bidi w:val="0"/>
+        <w:adjustRightInd/>
+        <w:snapToGrid/>
+        <w:spacing w:before="0" w:after="0" w:line="320" w:lineRule="exact"/>
+        <w:ind w:left="771" w:right="572" w:hanging="518"/>
         <w:jc w:val="both"/>
+        <w:textAlignment w:val="auto"/>
+        <w:rPr>
+          <w:rFonts w:hint="default" w:ascii="Times New Roman" w:hAnsi="Times New Roman" w:eastAsia="Times New Roman" w:cs="Times New Roman"/>
+          <w:kern w:val="0"/>
+          <w:sz w:val="21"/>
+          <w:szCs w:val="21"/>
+          <w:lang w:val="zh-CN" w:eastAsia="zh-CN" w:bidi="zh-CN"/>
+        </w:rPr>
+      </w:pPr>
+      <w:r>
         <w:rPr>
           <w:rFonts w:hint="default" w:ascii="Times New Roman" w:hAnsi="Times New Roman" w:cs="Times New Roman"/>
           <w:sz w:val="21"/>
           <w:szCs w:val="21"/>
         </w:rPr>
-      </w:pPr>
-      <w:bookmarkStart w:id="76" w:name="_bookmark45"/>
-      <w:bookmarkEnd w:id="76"/>
-      <w:bookmarkStart w:id="77" w:name="_bookmark45"/>
-      <w:bookmarkEnd w:id="77"/>
+        <w:t>Li</w:t>
+      </w:r>
+      <w:r>
+        <w:rPr>
+          <w:rFonts w:hint="eastAsia" w:eastAsia="宋体" w:cs="Times New Roman"/>
+          <w:sz w:val="21"/>
+          <w:szCs w:val="21"/>
+          <w:lang w:val="en-US" w:eastAsia="zh-CN"/>
+        </w:rPr>
+        <w:t xml:space="preserve"> </w:t>
+      </w:r>
       <w:r>
         <w:rPr>
           <w:rFonts w:hint="default" w:ascii="Times New Roman" w:hAnsi="Times New Roman" w:cs="Times New Roman"/>
           <w:sz w:val="21"/>
           <w:szCs w:val="21"/>
         </w:rPr>
-        <w:t>Li</w:t>
+        <w:t>Y, Wu</w:t>
       </w:r>
       <w:r>
         <w:rPr>
@@ -27582,7 +27946,7 @@
           <w:sz w:val="21"/>
           <w:szCs w:val="21"/>
         </w:rPr>
-        <w:t>Y, Wu</w:t>
+        <w:t>B, Jiang</w:t>
       </w:r>
       <w:r>
         <w:rPr>
@@ -27599,7 +27963,7 @@
           <w:sz w:val="21"/>
           <w:szCs w:val="21"/>
         </w:rPr>
-        <w:t>B, Jiang</w:t>
+        <w:t>Y, Li Z, Xia</w:t>
       </w:r>
       <w:r>
         <w:rPr>
@@ -27616,7 +27980,7 @@
           <w:sz w:val="21"/>
           <w:szCs w:val="21"/>
         </w:rPr>
-        <w:t>Y, Li Z, Xia</w:t>
+        <w:t>S</w:t>
       </w:r>
       <w:r>
         <w:rPr>
@@ -27633,7 +27997,15 @@
           <w:sz w:val="21"/>
           <w:szCs w:val="21"/>
         </w:rPr>
-        <w:t>S</w:t>
+        <w:t>T.</w:t>
+      </w:r>
+      <w:r>
+        <w:rPr>
+          <w:rFonts w:hint="default" w:ascii="Times New Roman" w:hAnsi="Times New Roman" w:cs="Times New Roman"/>
+          <w:sz w:val="21"/>
+          <w:szCs w:val="21"/>
+        </w:rPr>
+        <w:t xml:space="preserve"> Backdoor </w:t>
       </w:r>
       <w:r>
         <w:rPr>
@@ -27642,79 +28014,58 @@
           <w:szCs w:val="21"/>
           <w:lang w:val="en-US" w:eastAsia="zh-CN"/>
         </w:rPr>
+        <w:t>l</w:t>
+      </w:r>
+      <w:r>
+        <w:rPr>
+          <w:rFonts w:hint="default" w:ascii="Times New Roman" w:hAnsi="Times New Roman" w:cs="Times New Roman"/>
+          <w:sz w:val="21"/>
+          <w:szCs w:val="21"/>
+        </w:rPr>
+        <w:t xml:space="preserve">earning: </w:t>
+      </w:r>
+      <w:r>
+        <w:rPr>
+          <w:rFonts w:hint="eastAsia" w:eastAsia="宋体" w:cs="Times New Roman"/>
+          <w:sz w:val="21"/>
+          <w:szCs w:val="21"/>
+          <w:lang w:val="en-US" w:eastAsia="zh-CN"/>
+        </w:rPr>
+        <w:t>a</w:t>
+      </w:r>
+      <w:r>
+        <w:rPr>
+          <w:rFonts w:hint="default" w:ascii="Times New Roman" w:hAnsi="Times New Roman" w:cs="Times New Roman"/>
+          <w:sz w:val="21"/>
+          <w:szCs w:val="21"/>
+        </w:rPr>
         <w:t xml:space="preserve"> </w:t>
       </w:r>
       <w:r>
         <w:rPr>
+          <w:rFonts w:hint="eastAsia" w:eastAsia="宋体" w:cs="Times New Roman"/>
+          <w:sz w:val="21"/>
+          <w:szCs w:val="21"/>
+          <w:lang w:val="en-US" w:eastAsia="zh-CN"/>
+        </w:rPr>
+        <w:t>s</w:t>
+      </w:r>
+      <w:r>
+        <w:rPr>
           <w:rFonts w:hint="default" w:ascii="Times New Roman" w:hAnsi="Times New Roman" w:cs="Times New Roman"/>
           <w:sz w:val="21"/>
           <w:szCs w:val="21"/>
         </w:rPr>
-        <w:t>T.</w:t>
-      </w:r>
-      <w:r>
-        <w:rPr>
-          <w:rFonts w:hint="default" w:ascii="Times New Roman" w:hAnsi="Times New Roman" w:cs="Times New Roman"/>
-          <w:sz w:val="21"/>
-          <w:szCs w:val="21"/>
-        </w:rPr>
-        <w:t xml:space="preserve"> Backdoor </w:t>
-      </w:r>
-      <w:r>
-        <w:rPr>
-          <w:rFonts w:hint="eastAsia" w:eastAsia="宋体" w:cs="Times New Roman"/>
-          <w:sz w:val="21"/>
-          <w:szCs w:val="21"/>
-          <w:lang w:val="en-US" w:eastAsia="zh-CN"/>
-        </w:rPr>
-        <w:t>l</w:t>
-      </w:r>
-      <w:r>
-        <w:rPr>
-          <w:rFonts w:hint="default" w:ascii="Times New Roman" w:hAnsi="Times New Roman" w:cs="Times New Roman"/>
-          <w:sz w:val="21"/>
-          <w:szCs w:val="21"/>
-        </w:rPr>
-        <w:t xml:space="preserve">earning: </w:t>
-      </w:r>
-      <w:r>
-        <w:rPr>
-          <w:rFonts w:hint="eastAsia" w:eastAsia="宋体" w:cs="Times New Roman"/>
-          <w:sz w:val="21"/>
-          <w:szCs w:val="21"/>
-          <w:lang w:val="en-US" w:eastAsia="zh-CN"/>
-        </w:rPr>
-        <w:t>a</w:t>
-      </w:r>
-      <w:r>
-        <w:rPr>
-          <w:rFonts w:hint="default" w:ascii="Times New Roman" w:hAnsi="Times New Roman" w:cs="Times New Roman"/>
-          <w:sz w:val="21"/>
-          <w:szCs w:val="21"/>
-        </w:rPr>
-        <w:t xml:space="preserve"> </w:t>
-      </w:r>
-      <w:r>
-        <w:rPr>
-          <w:rFonts w:hint="eastAsia" w:eastAsia="宋体" w:cs="Times New Roman"/>
-          <w:sz w:val="21"/>
-          <w:szCs w:val="21"/>
-          <w:lang w:val="en-US" w:eastAsia="zh-CN"/>
-        </w:rPr>
-        <w:t>s</w:t>
-      </w:r>
-      <w:r>
-        <w:rPr>
-          <w:rFonts w:hint="default" w:ascii="Times New Roman" w:hAnsi="Times New Roman" w:cs="Times New Roman"/>
-          <w:sz w:val="21"/>
-          <w:szCs w:val="21"/>
-        </w:rPr>
         <w:t>urvey. 2020</w:t>
       </w:r>
     </w:p>
     <w:p>
       <w:pPr>
         <w:pStyle w:val="16"/>
+        <w:keepNext w:val="0"/>
+        <w:keepLines w:val="0"/>
+        <w:pageBreakBefore w:val="0"/>
+        <w:widowControl w:val="0"/>
         <w:numPr>
           <w:ilvl w:val="0"/>
           <w:numId w:val="10"/>
@@ -27722,23 +28073,31 @@
         <w:tabs>
           <w:tab w:val="left" w:pos="772"/>
         </w:tabs>
-        <w:spacing w:before="90" w:after="0" w:line="376" w:lineRule="auto"/>
-        <w:ind w:left="771" w:right="501" w:hanging="638"/>
+        <w:kinsoku/>
+        <w:wordWrap/>
+        <w:overflowPunct/>
+        <w:topLinePunct w:val="0"/>
+        <w:autoSpaceDE w:val="0"/>
+        <w:autoSpaceDN w:val="0"/>
+        <w:bidi w:val="0"/>
+        <w:adjustRightInd/>
+        <w:snapToGrid/>
+        <w:spacing w:before="0" w:after="0" w:line="320" w:lineRule="exact"/>
+        <w:ind w:left="771" w:right="572" w:hanging="518"/>
         <w:jc w:val="both"/>
-        <w:rPr>
-          <w:rFonts w:hint="default" w:ascii="Times New Roman" w:hAnsi="Times New Roman" w:eastAsia="Times New Roman" w:cs="Times New Roman"/>
-          <w:kern w:val="0"/>
-          <w:sz w:val="21"/>
-          <w:szCs w:val="21"/>
-          <w:lang w:val="zh-CN" w:eastAsia="zh-CN" w:bidi="zh-CN"/>
-        </w:rPr>
-      </w:pPr>
-      <w:r>
+        <w:textAlignment w:val="auto"/>
         <w:rPr>
           <w:rFonts w:hint="default" w:ascii="Times New Roman" w:hAnsi="Times New Roman" w:cs="Times New Roman"/>
           <w:sz w:val="21"/>
           <w:szCs w:val="21"/>
         </w:rPr>
+      </w:pPr>
+      <w:r>
+        <w:rPr>
+          <w:rFonts w:hint="default" w:ascii="Times New Roman" w:hAnsi="Times New Roman" w:cs="Times New Roman"/>
+          <w:sz w:val="21"/>
+          <w:szCs w:val="21"/>
+        </w:rPr>
         <w:t>Wang</w:t>
       </w:r>
       <w:r>
@@ -27960,7 +28319,24 @@
           <w:sz w:val="21"/>
           <w:szCs w:val="21"/>
         </w:rPr>
-        <w:t>etworks. In: 2019 IEEE Symposium on Security and</w:t>
+        <w:t>etworks.</w:t>
+      </w:r>
+      <w:r>
+        <w:rPr>
+          <w:rFonts w:hint="eastAsia" w:eastAsia="宋体" w:cs="Times New Roman"/>
+          <w:sz w:val="21"/>
+          <w:szCs w:val="21"/>
+          <w:lang w:val="en-US" w:eastAsia="zh-CN"/>
+        </w:rPr>
+        <w:t xml:space="preserve"> </w:t>
+      </w:r>
+      <w:r>
+        <w:rPr>
+          <w:rFonts w:hint="default" w:ascii="Times New Roman" w:hAnsi="Times New Roman" w:cs="Times New Roman"/>
+          <w:sz w:val="21"/>
+          <w:szCs w:val="21"/>
+        </w:rPr>
+        <w:t>2019 IEEE Symposium on Security and</w:t>
       </w:r>
       <w:bookmarkStart w:id="78" w:name="_bookmark46"/>
       <w:bookmarkEnd w:id="78"/>
@@ -27972,12 +28348,14 @@
         </w:rPr>
         <w:t xml:space="preserve"> Privacy (SP), 2019</w:t>
       </w:r>
-      <w:bookmarkStart w:id="86" w:name="_GoBack"/>
-      <w:bookmarkEnd w:id="86"/>
     </w:p>
     <w:p>
       <w:pPr>
         <w:pStyle w:val="16"/>
+        <w:keepNext w:val="0"/>
+        <w:keepLines w:val="0"/>
+        <w:pageBreakBefore w:val="0"/>
+        <w:widowControl w:val="0"/>
         <w:numPr>
           <w:ilvl w:val="0"/>
           <w:numId w:val="10"/>
@@ -27985,9 +28363,19 @@
         <w:tabs>
           <w:tab w:val="left" w:pos="772"/>
         </w:tabs>
-        <w:spacing w:before="90" w:after="0" w:line="376" w:lineRule="auto"/>
-        <w:ind w:left="771" w:right="501" w:hanging="638"/>
+        <w:kinsoku/>
+        <w:wordWrap/>
+        <w:overflowPunct/>
+        <w:topLinePunct w:val="0"/>
+        <w:autoSpaceDE w:val="0"/>
+        <w:autoSpaceDN w:val="0"/>
+        <w:bidi w:val="0"/>
+        <w:adjustRightInd/>
+        <w:snapToGrid/>
+        <w:spacing w:before="0" w:after="0" w:line="320" w:lineRule="exact"/>
+        <w:ind w:left="771" w:right="572" w:hanging="518"/>
         <w:jc w:val="both"/>
+        <w:textAlignment w:val="auto"/>
         <w:rPr>
           <w:rFonts w:hint="default" w:ascii="Times New Roman" w:hAnsi="Times New Roman" w:cs="Times New Roman"/>
           <w:sz w:val="21"/>
@@ -28455,6 +28843,10 @@
     <w:p>
       <w:pPr>
         <w:pStyle w:val="16"/>
+        <w:keepNext w:val="0"/>
+        <w:keepLines w:val="0"/>
+        <w:pageBreakBefore w:val="0"/>
+        <w:widowControl w:val="0"/>
         <w:numPr>
           <w:ilvl w:val="0"/>
           <w:numId w:val="10"/>
@@ -28462,9 +28854,19 @@
         <w:tabs>
           <w:tab w:val="left" w:pos="772"/>
         </w:tabs>
-        <w:spacing w:before="90" w:after="0" w:line="376" w:lineRule="auto"/>
-        <w:ind w:left="771" w:right="501" w:hanging="638"/>
+        <w:kinsoku/>
+        <w:wordWrap/>
+        <w:overflowPunct/>
+        <w:topLinePunct w:val="0"/>
+        <w:autoSpaceDE w:val="0"/>
+        <w:autoSpaceDN w:val="0"/>
+        <w:bidi w:val="0"/>
+        <w:adjustRightInd/>
+        <w:snapToGrid/>
+        <w:spacing w:before="0" w:after="0" w:line="320" w:lineRule="exact"/>
+        <w:ind w:left="771" w:right="572" w:hanging="518"/>
         <w:jc w:val="both"/>
+        <w:textAlignment w:val="auto"/>
         <w:rPr>
           <w:rFonts w:hint="default" w:ascii="Times New Roman" w:hAnsi="Times New Roman" w:cs="Times New Roman"/>
           <w:sz w:val="21"/>
@@ -28680,6 +29082,10 @@
     <w:p>
       <w:pPr>
         <w:pStyle w:val="16"/>
+        <w:keepNext w:val="0"/>
+        <w:keepLines w:val="0"/>
+        <w:pageBreakBefore w:val="0"/>
+        <w:widowControl w:val="0"/>
         <w:numPr>
           <w:ilvl w:val="0"/>
           <w:numId w:val="10"/>
@@ -28687,13 +29093,21 @@
         <w:tabs>
           <w:tab w:val="left" w:pos="772"/>
         </w:tabs>
-        <w:spacing w:before="90" w:after="0" w:line="376" w:lineRule="auto"/>
-        <w:ind w:left="771" w:right="501" w:hanging="638"/>
+        <w:kinsoku/>
+        <w:wordWrap/>
+        <w:overflowPunct/>
+        <w:topLinePunct w:val="0"/>
+        <w:autoSpaceDE w:val="0"/>
+        <w:autoSpaceDN w:val="0"/>
+        <w:bidi w:val="0"/>
+        <w:adjustRightInd/>
+        <w:snapToGrid/>
+        <w:spacing w:before="0" w:after="0" w:line="320" w:lineRule="exact"/>
+        <w:ind w:left="771" w:right="572" w:hanging="518"/>
         <w:jc w:val="both"/>
-        <w:rPr>
-          <w:rFonts w:hint="default" w:ascii="Times New Roman" w:hAnsi="Times New Roman" w:cs="Times New Roman"/>
-          <w:sz w:val="21"/>
-          <w:szCs w:val="21"/>
+        <w:textAlignment w:val="auto"/>
+        <w:rPr>
+          <w:sz w:val="24"/>
         </w:rPr>
       </w:pPr>
       <w:r>
@@ -29015,6 +29429,10 @@
     <w:p>
       <w:pPr>
         <w:pStyle w:val="16"/>
+        <w:keepNext w:val="0"/>
+        <w:keepLines w:val="0"/>
+        <w:pageBreakBefore w:val="0"/>
+        <w:widowControl w:val="0"/>
         <w:numPr>
           <w:ilvl w:val="0"/>
           <w:numId w:val="10"/>
@@ -29022,11 +29440,23 @@
         <w:tabs>
           <w:tab w:val="left" w:pos="772"/>
         </w:tabs>
-        <w:spacing w:before="90" w:after="0" w:line="376" w:lineRule="auto"/>
-        <w:ind w:left="771" w:right="501" w:hanging="638"/>
+        <w:kinsoku/>
+        <w:wordWrap/>
+        <w:overflowPunct/>
+        <w:topLinePunct w:val="0"/>
+        <w:autoSpaceDE w:val="0"/>
+        <w:autoSpaceDN w:val="0"/>
+        <w:bidi w:val="0"/>
+        <w:adjustRightInd/>
+        <w:snapToGrid/>
+        <w:spacing w:before="0" w:after="0" w:line="320" w:lineRule="exact"/>
+        <w:ind w:left="771" w:right="572" w:hanging="518"/>
         <w:jc w:val="both"/>
-        <w:rPr>
-          <w:sz w:val="24"/>
+        <w:textAlignment w:val="auto"/>
+        <w:rPr>
+          <w:rFonts w:hint="default" w:ascii="Times New Roman" w:hAnsi="Times New Roman" w:cs="Times New Roman"/>
+          <w:sz w:val="21"/>
+          <w:szCs w:val="21"/>
         </w:rPr>
       </w:pPr>
       <w:r>
@@ -29263,6 +29693,10 @@
     <w:p>
       <w:pPr>
         <w:pStyle w:val="16"/>
+        <w:keepNext w:val="0"/>
+        <w:keepLines w:val="0"/>
+        <w:pageBreakBefore w:val="0"/>
+        <w:widowControl w:val="0"/>
         <w:numPr>
           <w:ilvl w:val="0"/>
           <w:numId w:val="10"/>
@@ -29270,9 +29704,19 @@
         <w:tabs>
           <w:tab w:val="left" w:pos="772"/>
         </w:tabs>
-        <w:spacing w:before="90" w:after="0" w:line="376" w:lineRule="auto"/>
-        <w:ind w:left="771" w:right="501" w:hanging="638"/>
+        <w:kinsoku/>
+        <w:wordWrap/>
+        <w:overflowPunct/>
+        <w:topLinePunct w:val="0"/>
+        <w:autoSpaceDE w:val="0"/>
+        <w:autoSpaceDN w:val="0"/>
+        <w:bidi w:val="0"/>
+        <w:adjustRightInd/>
+        <w:snapToGrid/>
+        <w:spacing w:before="0" w:after="0" w:line="320" w:lineRule="exact"/>
+        <w:ind w:left="771" w:right="572" w:hanging="518"/>
         <w:jc w:val="both"/>
+        <w:textAlignment w:val="auto"/>
         <w:rPr>
           <w:rFonts w:hint="default" w:ascii="Times New Roman" w:hAnsi="Times New Roman" w:cs="Times New Roman"/>
           <w:sz w:val="21"/>
@@ -29494,129 +29938,102 @@
       </w:r>
       <w:r>
         <w:rPr>
-          <w:rFonts w:hint="eastAsia" w:ascii="宋体" w:hAnsi="宋体" w:eastAsia="宋体" w:cs="宋体"/>
+          <w:rFonts w:hint="eastAsia" w:cs="宋体"/>
           <w:spacing w:val="-2"/>
-        </w:rPr>
-        <w:t xml:space="preserve">, </w:t>
+          <w:lang w:val="en-US" w:eastAsia="zh-CN"/>
+        </w:rPr>
+        <w:t>和</w:t>
       </w:r>
       <w:r>
         <w:rPr>
           <w:rFonts w:hint="eastAsia" w:ascii="宋体" w:hAnsi="宋体" w:eastAsia="宋体" w:cs="宋体"/>
           <w:spacing w:val="3"/>
         </w:rPr>
-        <w:t>严谨的治学精神</w:t>
+        <w:t>治学精神深深地感染和激</w:t>
       </w:r>
       <w:r>
         <w:rPr>
           <w:rFonts w:hint="eastAsia" w:ascii="宋体" w:hAnsi="宋体" w:eastAsia="宋体" w:cs="宋体"/>
-          <w:spacing w:val="-1"/>
-        </w:rPr>
-        <w:t xml:space="preserve">, </w:t>
+          <w:spacing w:val="2"/>
+        </w:rPr>
+        <w:t>励着我</w:t>
+      </w:r>
+      <w:r>
+        <w:rPr>
+          <w:rFonts w:hint="eastAsia" w:ascii="宋体" w:hAnsi="宋体" w:eastAsia="宋体" w:cs="宋体"/>
+          <w:spacing w:val="-5"/>
+          <w:lang w:eastAsia="zh-CN"/>
+        </w:rPr>
+        <w:t>。</w:t>
       </w:r>
       <w:r>
         <w:rPr>
           <w:rFonts w:hint="eastAsia" w:ascii="宋体" w:hAnsi="宋体" w:eastAsia="宋体" w:cs="宋体"/>
           <w:spacing w:val="3"/>
         </w:rPr>
-        <w:t>精益求精的工作作风</w:t>
+        <w:t>从课题的选择到项目的最终完成</w:t>
       </w:r>
       <w:r>
         <w:rPr>
           <w:rFonts w:hint="eastAsia" w:ascii="宋体" w:hAnsi="宋体" w:eastAsia="宋体" w:cs="宋体"/>
-          <w:spacing w:val="-2"/>
+          <w:spacing w:val="-4"/>
         </w:rPr>
         <w:t xml:space="preserve">, </w:t>
+      </w:r>
+      <w:r>
+        <w:rPr>
+          <w:rFonts w:hint="eastAsia" w:ascii="宋体" w:hAnsi="宋体" w:eastAsia="宋体" w:cs="宋体"/>
+          <w:spacing w:val="-4"/>
+          <w:lang w:val="en-US" w:eastAsia="zh-CN"/>
+        </w:rPr>
+        <w:t>张</w:t>
       </w:r>
       <w:r>
         <w:rPr>
           <w:rFonts w:hint="eastAsia" w:ascii="宋体" w:hAnsi="宋体" w:eastAsia="宋体" w:cs="宋体"/>
           <w:spacing w:val="3"/>
         </w:rPr>
-        <w:t>深深地感染和激</w:t>
+        <w:t>老师都始终给予我细心的指导和不懈的支持</w:t>
       </w:r>
       <w:r>
         <w:rPr>
           <w:rFonts w:hint="eastAsia" w:ascii="宋体" w:hAnsi="宋体" w:eastAsia="宋体" w:cs="宋体"/>
-          <w:spacing w:val="2"/>
-        </w:rPr>
-        <w:t>励着我</w:t>
+          <w:spacing w:val="-4"/>
+          <w:lang w:eastAsia="zh-CN"/>
+        </w:rPr>
+        <w:t>。</w:t>
+      </w:r>
+      <w:r>
+        <w:rPr>
+          <w:rFonts w:hint="eastAsia" w:ascii="宋体" w:hAnsi="宋体" w:eastAsia="宋体" w:cs="宋体"/>
+        </w:rPr>
+        <w:t>进行毕业设计的数月来</w:t>
+      </w:r>
+      <w:r>
+        <w:rPr>
+          <w:rFonts w:hint="eastAsia" w:ascii="宋体" w:hAnsi="宋体" w:eastAsia="宋体" w:cs="宋体"/>
+          <w:spacing w:val="-4"/>
+        </w:rPr>
+        <w:t xml:space="preserve">, </w:t>
+      </w:r>
+      <w:r>
+        <w:rPr>
+          <w:rFonts w:hint="eastAsia" w:ascii="宋体" w:hAnsi="宋体" w:eastAsia="宋体" w:cs="宋体"/>
+        </w:rPr>
+        <w:t>张副教授在学业上给我以精心指导</w:t>
       </w:r>
       <w:r>
         <w:rPr>
           <w:rFonts w:hint="eastAsia" w:ascii="宋体" w:hAnsi="宋体" w:eastAsia="宋体" w:cs="宋体"/>
           <w:spacing w:val="-5"/>
-          <w:lang w:eastAsia="zh-CN"/>
-        </w:rPr>
-        <w:t>。</w:t>
+        </w:rPr>
+        <w:t>,</w:t>
       </w:r>
       <w:r>
         <w:rPr>
           <w:rFonts w:hint="eastAsia" w:ascii="宋体" w:hAnsi="宋体" w:eastAsia="宋体" w:cs="宋体"/>
-          <w:spacing w:val="3"/>
-        </w:rPr>
-        <w:t>从课题的选择到项目的最终完成</w:t>
-      </w:r>
-      <w:r>
-        <w:rPr>
-          <w:rFonts w:hint="eastAsia" w:ascii="宋体" w:hAnsi="宋体" w:eastAsia="宋体" w:cs="宋体"/>
-          <w:spacing w:val="-4"/>
-        </w:rPr>
-        <w:t xml:space="preserve">, </w:t>
-      </w:r>
-      <w:r>
-        <w:rPr>
-          <w:rFonts w:hint="eastAsia" w:ascii="宋体" w:hAnsi="宋体" w:eastAsia="宋体" w:cs="宋体"/>
-          <w:spacing w:val="-4"/>
-          <w:lang w:val="en-US" w:eastAsia="zh-CN"/>
-        </w:rPr>
-        <w:t>张</w:t>
-      </w:r>
-      <w:r>
-        <w:rPr>
-          <w:rFonts w:hint="eastAsia" w:ascii="宋体" w:hAnsi="宋体" w:eastAsia="宋体" w:cs="宋体"/>
-          <w:spacing w:val="3"/>
-        </w:rPr>
-        <w:t>老师都始终给予我细心的指导和不懈的支持</w:t>
-      </w:r>
-      <w:r>
-        <w:rPr>
-          <w:rFonts w:hint="eastAsia" w:ascii="宋体" w:hAnsi="宋体" w:eastAsia="宋体" w:cs="宋体"/>
-          <w:spacing w:val="-4"/>
-          <w:lang w:eastAsia="zh-CN"/>
-        </w:rPr>
-        <w:t>。</w:t>
-      </w:r>
-      <w:r>
-        <w:rPr>
-          <w:rFonts w:hint="eastAsia" w:ascii="宋体" w:hAnsi="宋体" w:eastAsia="宋体" w:cs="宋体"/>
-        </w:rPr>
-        <w:t>进行毕业设计的数月来</w:t>
-      </w:r>
-      <w:r>
-        <w:rPr>
-          <w:rFonts w:hint="eastAsia" w:ascii="宋体" w:hAnsi="宋体" w:eastAsia="宋体" w:cs="宋体"/>
-          <w:spacing w:val="-4"/>
-        </w:rPr>
-        <w:t xml:space="preserve">, </w:t>
-      </w:r>
-      <w:r>
-        <w:rPr>
-          <w:rFonts w:hint="eastAsia" w:ascii="宋体" w:hAnsi="宋体" w:eastAsia="宋体" w:cs="宋体"/>
-        </w:rPr>
-        <w:t>张副教授不仅在学业上给我以精心指导</w:t>
-      </w:r>
-      <w:r>
-        <w:rPr>
-          <w:rFonts w:hint="eastAsia" w:ascii="宋体" w:hAnsi="宋体" w:eastAsia="宋体" w:cs="宋体"/>
-          <w:spacing w:val="-5"/>
-        </w:rPr>
-        <w:t xml:space="preserve">, </w:t>
-      </w:r>
-      <w:r>
-        <w:rPr>
-          <w:rFonts w:hint="eastAsia" w:ascii="宋体" w:hAnsi="宋体" w:eastAsia="宋体" w:cs="宋体"/>
-        </w:rPr>
-        <w:t>同时还在思想、生活上给我充分的关怀</w:t>
+        </w:rPr>
+        <w:t>在思想、生活上给我充分的关怀</w:t>
       </w:r>
       <w:r>
         <w:rPr>
@@ -29629,7 +30046,15 @@
         <w:rPr>
           <w:rFonts w:hint="eastAsia" w:ascii="宋体" w:hAnsi="宋体" w:eastAsia="宋体" w:cs="宋体"/>
         </w:rPr>
-        <w:t>在此谨向张先生致以诚挚的谢意和崇高的敬意</w:t>
+        <w:t>在</w:t>
+      </w:r>
+      <w:bookmarkStart w:id="86" w:name="_GoBack"/>
+      <w:bookmarkEnd w:id="86"/>
+      <w:r>
+        <w:rPr>
+          <w:rFonts w:hint="eastAsia" w:ascii="宋体" w:hAnsi="宋体" w:eastAsia="宋体" w:cs="宋体"/>
+        </w:rPr>
+        <w:t>此谨向张先生致以诚挚的谢意和崇高的敬意</w:t>
       </w:r>
       <w:r>
         <w:rPr>

</xml_diff>

<commit_message>
pdf version for 查重
</commit_message>
<xml_diff>
--- a/essay_code/wordfile/main.docx
+++ b/essay_code/wordfile/main.docx
@@ -1169,9 +1169,9 @@
           <w:lang w:val="en-US" w:eastAsia="zh-CN"/>
         </w:rPr>
       </w:pPr>
-      <w:bookmarkStart w:id="0" w:name="摘 要 "/>
+      <w:bookmarkStart w:id="0" w:name="_bookmark0"/>
       <w:bookmarkEnd w:id="0"/>
-      <w:bookmarkStart w:id="1" w:name="_bookmark0"/>
+      <w:bookmarkStart w:id="1" w:name="摘 要 "/>
       <w:bookmarkEnd w:id="1"/>
       <w:r>
         <w:rPr>
@@ -1316,21 +1316,21 @@
           <w:rFonts w:hint="eastAsia" w:ascii="宋体" w:hAnsi="宋体" w:eastAsia="宋体" w:cs="宋体"/>
           <w:lang w:val="en-US" w:eastAsia="zh-CN"/>
         </w:rPr>
-        <w:t>后门植入</w:t>
+        <w:t>后门</w:t>
       </w:r>
       <w:r>
         <w:rPr>
           <w:rFonts w:hint="eastAsia" w:cs="宋体"/>
           <w:lang w:val="en-US" w:eastAsia="zh-CN"/>
         </w:rPr>
-        <w:t>相关</w:t>
+        <w:t>分析相关技术</w:t>
       </w:r>
       <w:r>
         <w:rPr>
           <w:rFonts w:hint="eastAsia" w:ascii="宋体" w:hAnsi="宋体" w:eastAsia="宋体" w:cs="宋体"/>
           <w:lang w:val="en-US" w:eastAsia="zh-CN"/>
         </w:rPr>
-        <w:t>领域入手</w:t>
+        <w:t>入手</w:t>
       </w:r>
       <w:r>
         <w:rPr>
@@ -1762,19 +1762,45 @@
         <w:rPr>
           <w:rFonts w:hint="eastAsia" w:ascii="Times New Roman" w:hAnsi="Times New Roman"/>
         </w:rPr>
-        <w:t xml:space="preserve">In the field of computer science, </w:t>
+        <w:t xml:space="preserve">In the field of </w:t>
       </w:r>
       <w:r>
         <w:rPr>
           <w:rFonts w:hint="eastAsia" w:ascii="Times New Roman" w:hAnsi="Times New Roman"/>
           <w:lang w:val="en-US" w:eastAsia="zh-CN"/>
         </w:rPr>
-        <w:t>ANN (A</w:t>
+        <w:t>C</w:t>
       </w:r>
       <w:r>
         <w:rPr>
           <w:rFonts w:hint="eastAsia" w:ascii="Times New Roman" w:hAnsi="Times New Roman"/>
         </w:rPr>
+        <w:t xml:space="preserve">omputer </w:t>
+      </w:r>
+      <w:r>
+        <w:rPr>
+          <w:rFonts w:hint="eastAsia" w:ascii="Times New Roman" w:hAnsi="Times New Roman"/>
+          <w:lang w:val="en-US" w:eastAsia="zh-CN"/>
+        </w:rPr>
+        <w:t>S</w:t>
+      </w:r>
+      <w:r>
+        <w:rPr>
+          <w:rFonts w:hint="eastAsia" w:ascii="Times New Roman" w:hAnsi="Times New Roman"/>
+        </w:rPr>
+        <w:t>cience, technology</w:t>
+      </w:r>
+      <w:r>
+        <w:rPr>
+          <w:rFonts w:hint="eastAsia" w:ascii="Times New Roman" w:hAnsi="Times New Roman"/>
+          <w:lang w:val="en-US" w:eastAsia="zh-CN"/>
+        </w:rPr>
+        <w:t xml:space="preserve"> of ANN (A</w:t>
+      </w:r>
+      <w:r>
+        <w:rPr>
+          <w:rFonts w:hint="eastAsia" w:ascii="Times New Roman" w:hAnsi="Times New Roman"/>
+        </w:rPr>
         <w:t xml:space="preserve">rtificial </w:t>
       </w:r>
       <w:r>
@@ -1814,13 +1840,32 @@
         <w:rPr>
           <w:rFonts w:hint="eastAsia" w:ascii="Times New Roman" w:hAnsi="Times New Roman"/>
         </w:rPr>
-        <w:t xml:space="preserve"> technology has high application value, so its security</w:t>
+        <w:t xml:space="preserve"> has</w:t>
       </w:r>
       <w:r>
         <w:rPr>
           <w:rFonts w:hint="eastAsia" w:ascii="Times New Roman" w:hAnsi="Times New Roman"/>
           <w:lang w:val="en-US" w:eastAsia="zh-CN"/>
         </w:rPr>
+        <w:t xml:space="preserve"> </w:t>
+      </w:r>
+      <w:r>
+        <w:rPr>
+          <w:rFonts w:hint="default" w:ascii="Times New Roman" w:hAnsi="Times New Roman"/>
+        </w:rPr>
+        <w:t>very high applicative valuation</w:t>
+      </w:r>
+      <w:r>
+        <w:rPr>
+          <w:rFonts w:hint="eastAsia" w:ascii="Times New Roman" w:hAnsi="Times New Roman"/>
+        </w:rPr>
+        <w:t>, so its security</w:t>
+      </w:r>
+      <w:r>
+        <w:rPr>
+          <w:rFonts w:hint="eastAsia" w:ascii="Times New Roman" w:hAnsi="Times New Roman"/>
+          <w:lang w:val="en-US" w:eastAsia="zh-CN"/>
+        </w:rPr>
         <w:t xml:space="preserve"> problem</w:t>
       </w:r>
       <w:r>
@@ -1847,20 +1892,20 @@
           <w:rFonts w:hint="eastAsia" w:ascii="Times New Roman" w:hAnsi="Times New Roman"/>
           <w:lang w:val="en-US" w:eastAsia="zh-CN"/>
         </w:rPr>
-        <w:t>Taking the</w:t>
+        <w:t xml:space="preserve">Starting with </w:t>
       </w:r>
       <w:r>
         <w:rPr>
           <w:rFonts w:hint="eastAsia" w:ascii="Times New Roman" w:hAnsi="Times New Roman"/>
         </w:rPr>
-        <w:t xml:space="preserve"> backdoor implantation</w:t>
+        <w:t>backdoor</w:t>
       </w:r>
       <w:r>
         <w:rPr>
           <w:rFonts w:hint="eastAsia" w:ascii="Times New Roman" w:hAnsi="Times New Roman"/>
           <w:lang w:val="en-US" w:eastAsia="zh-CN"/>
         </w:rPr>
-        <w:t xml:space="preserve"> of CNN (Convolutional Neural Networks)as an example</w:t>
+        <w:t xml:space="preserve"> analysis technology of CNN (Convolutional Neural Networks) </w:t>
       </w:r>
       <w:r>
         <w:rPr>
@@ -2009,32 +2054,97 @@
         <w:rPr>
           <w:rFonts w:hint="eastAsia" w:ascii="Times New Roman" w:hAnsi="Times New Roman"/>
         </w:rPr>
-        <w:t>model set trained by the same</w:t>
+        <w:t xml:space="preserve">model set trained by </w:t>
       </w:r>
       <w:r>
         <w:rPr>
           <w:rFonts w:hint="eastAsia" w:ascii="Times New Roman" w:hAnsi="Times New Roman"/>
           <w:lang w:val="en-US" w:eastAsia="zh-CN"/>
         </w:rPr>
-        <w:t xml:space="preserve"> </w:t>
+        <w:t xml:space="preserve">different  </w:t>
       </w:r>
       <w:r>
         <w:rPr>
           <w:rFonts w:hint="eastAsia" w:ascii="Times New Roman" w:hAnsi="Times New Roman"/>
         </w:rPr>
-        <w:t>scale differentiated sub training set of the same sample set to predict the label probability distribution of a specific test set</w:t>
+        <w:t>sub</w:t>
       </w:r>
       <w:r>
         <w:rPr>
           <w:rFonts w:hint="eastAsia" w:ascii="Times New Roman" w:hAnsi="Times New Roman"/>
           <w:lang w:val="en-US" w:eastAsia="zh-CN"/>
         </w:rPr>
-        <w:t xml:space="preserve"> like voting</w:t>
+        <w:t xml:space="preserve">sets of </w:t>
       </w:r>
       <w:r>
         <w:rPr>
           <w:rFonts w:hint="eastAsia" w:ascii="Times New Roman" w:hAnsi="Times New Roman"/>
         </w:rPr>
+        <w:t>training</w:t>
+      </w:r>
+      <w:r>
+        <w:rPr>
+          <w:rFonts w:hint="eastAsia" w:ascii="Times New Roman" w:hAnsi="Times New Roman"/>
+          <w:lang w:val="en-US" w:eastAsia="zh-CN"/>
+        </w:rPr>
+        <w:t>-</w:t>
+      </w:r>
+      <w:r>
+        <w:rPr>
+          <w:rFonts w:hint="eastAsia" w:ascii="Times New Roman" w:hAnsi="Times New Roman"/>
+        </w:rPr>
+        <w:t>set</w:t>
+      </w:r>
+      <w:r>
+        <w:rPr>
+          <w:rFonts w:hint="eastAsia" w:ascii="Times New Roman" w:hAnsi="Times New Roman"/>
+          <w:lang w:val="en-US" w:eastAsia="zh-CN"/>
+        </w:rPr>
+        <w:t xml:space="preserve"> with the same scale </w:t>
+      </w:r>
+      <w:r>
+        <w:rPr>
+          <w:rFonts w:hint="eastAsia" w:ascii="Times New Roman" w:hAnsi="Times New Roman"/>
+        </w:rPr>
+        <w:t xml:space="preserve">to predict the label probability distribution of </w:t>
+      </w:r>
+      <w:r>
+        <w:rPr>
+          <w:rFonts w:hint="eastAsia" w:ascii="Times New Roman" w:hAnsi="Times New Roman"/>
+          <w:lang w:val="en-US" w:eastAsia="zh-CN"/>
+        </w:rPr>
+        <w:t>samples from</w:t>
+      </w:r>
+      <w:r>
+        <w:rPr>
+          <w:rFonts w:hint="eastAsia" w:ascii="Times New Roman" w:hAnsi="Times New Roman"/>
+        </w:rPr>
+        <w:t xml:space="preserve"> test</w:t>
+      </w:r>
+      <w:r>
+        <w:rPr>
+          <w:rFonts w:hint="eastAsia" w:ascii="Times New Roman" w:hAnsi="Times New Roman"/>
+          <w:lang w:val="en-US" w:eastAsia="zh-CN"/>
+        </w:rPr>
+        <w:t>ing</w:t>
+      </w:r>
+      <w:r>
+        <w:rPr>
+          <w:rFonts w:hint="eastAsia" w:ascii="Times New Roman" w:hAnsi="Times New Roman"/>
+        </w:rPr>
+        <w:t xml:space="preserve"> set</w:t>
+      </w:r>
+      <w:r>
+        <w:rPr>
+          <w:rFonts w:hint="eastAsia" w:ascii="Times New Roman" w:hAnsi="Times New Roman"/>
+          <w:lang w:val="en-US" w:eastAsia="zh-CN"/>
+        </w:rPr>
+        <w:t xml:space="preserve"> together like voting</w:t>
+      </w:r>
+      <w:r>
+        <w:rPr>
+          <w:rFonts w:hint="eastAsia" w:ascii="Times New Roman" w:hAnsi="Times New Roman"/>
+        </w:rPr>
         <w:t xml:space="preserve">, and analyzes the statistical </w:t>
       </w:r>
       <w:r>
@@ -2061,7 +2171,20 @@
         <w:rPr>
           <w:rFonts w:hint="eastAsia" w:ascii="Times New Roman" w:hAnsi="Times New Roman"/>
         </w:rPr>
-        <w:t xml:space="preserve"> of malicious backdoor samples from the test set</w:t>
+        <w:t xml:space="preserve"> of malicious backdoor samples from the test</w:t>
+      </w:r>
+      <w:r>
+        <w:rPr>
+          <w:rFonts w:hint="eastAsia" w:ascii="Times New Roman" w:hAnsi="Times New Roman"/>
+          <w:lang w:val="en-US" w:eastAsia="zh-CN"/>
+        </w:rPr>
+        <w:t>ing</w:t>
+      </w:r>
+      <w:r>
+        <w:rPr>
+          <w:rFonts w:hint="eastAsia" w:ascii="Times New Roman" w:hAnsi="Times New Roman"/>
+        </w:rPr>
+        <w:t xml:space="preserve"> set</w:t>
       </w:r>
       <w:r>
         <w:rPr>
@@ -2216,9 +2339,9 @@
       <w:pPr>
         <w:pStyle w:val="2"/>
       </w:pPr>
-      <w:bookmarkStart w:id="4" w:name="_bookmark2"/>
+      <w:bookmarkStart w:id="4" w:name="目 录 "/>
       <w:bookmarkEnd w:id="4"/>
-      <w:bookmarkStart w:id="5" w:name="目 录 "/>
+      <w:bookmarkStart w:id="5" w:name="_bookmark2"/>
       <w:bookmarkEnd w:id="5"/>
       <w:r>
         <w:t>目</w:t>
@@ -2627,7 +2750,7 @@
         <w:fldChar w:fldCharType="begin"/>
       </w:r>
       <w:r>
-        <w:instrText xml:space="preserve"> HYPERLINK \l "_bookmark7" </w:instrText>
+        <w:instrText xml:space="preserve"> HYPERLINK \l "_第四节 卷积神经网络与图像识别" </w:instrText>
       </w:r>
       <w:r>
         <w:fldChar w:fldCharType="separate"/>
@@ -2855,7 +2978,7 @@
         <w:fldChar w:fldCharType="begin"/>
       </w:r>
       <w:r>
-        <w:instrText xml:space="preserve"> HYPERLINK \l "_bookmark12" </w:instrText>
+        <w:instrText xml:space="preserve"> HYPERLINK \l "_具体的先进防御分析手段" </w:instrText>
       </w:r>
       <w:r>
         <w:fldChar w:fldCharType="separate"/>
@@ -2992,7 +3115,7 @@
         <w:fldChar w:fldCharType="begin"/>
       </w:r>
       <w:r>
-        <w:instrText xml:space="preserve"> HYPERLINK \l "_bookmark15" </w:instrText>
+        <w:instrText xml:space="preserve"> HYPERLINK \l "_第一节 性能评估指标选取" </w:instrText>
       </w:r>
       <w:r>
         <w:fldChar w:fldCharType="separate"/>
@@ -3004,21 +3127,10 @@
         <w:tab/>
       </w:r>
       <w:r>
-        <w:rPr>
-          <w:rFonts w:hint="eastAsia"/>
-          <w:lang w:val="en-US" w:eastAsia="zh-CN"/>
-        </w:rPr>
-        <w:t>性能评估指标</w:t>
+        <w:t>性能评估指标选取</w:t>
       </w:r>
       <w:r>
         <w:fldChar w:fldCharType="end"/>
-      </w:r>
-      <w:r>
-        <w:rPr>
-          <w:rFonts w:hint="eastAsia"/>
-          <w:lang w:val="en-US" w:eastAsia="zh-CN"/>
-        </w:rPr>
-        <w:t>选取</w:t>
       </w:r>
       <w:r>
         <w:tab/>
@@ -3055,7 +3167,7 @@
         <w:fldChar w:fldCharType="begin"/>
       </w:r>
       <w:r>
-        <w:instrText xml:space="preserve"> HYPERLINK \l "_bookmark16" </w:instrText>
+        <w:instrText xml:space="preserve"> HYPERLINK \l "_第二节 数据集与神经网络结构的选取和调整" </w:instrText>
       </w:r>
       <w:r>
         <w:fldChar w:fldCharType="separate"/>
@@ -3067,21 +3179,10 @@
         <w:tab/>
       </w:r>
       <w:r>
-        <w:rPr>
-          <w:rFonts w:hint="eastAsia"/>
-          <w:lang w:val="en-US" w:eastAsia="zh-CN"/>
-        </w:rPr>
-        <w:t>数据集和神经网络</w:t>
+        <w:t>数据集和神经网络结构的选取和调整</w:t>
       </w:r>
       <w:r>
         <w:fldChar w:fldCharType="end"/>
-      </w:r>
-      <w:r>
-        <w:rPr>
-          <w:rFonts w:hint="eastAsia"/>
-          <w:lang w:val="en-US" w:eastAsia="zh-CN"/>
-        </w:rPr>
-        <w:t>结构的选取和调整</w:t>
       </w:r>
       <w:r>
         <w:tab/>
@@ -3118,7 +3219,7 @@
         <w:fldChar w:fldCharType="begin"/>
       </w:r>
       <w:r>
-        <w:instrText xml:space="preserve"> HYPERLINK \l "_bookmark17" </w:instrText>
+        <w:instrText xml:space="preserve"> HYPERLINK \l "_第三节 样本集的数据投毒预处理" </w:instrText>
       </w:r>
       <w:r>
         <w:fldChar w:fldCharType="separate"/>
@@ -3179,7 +3280,7 @@
         <w:fldChar w:fldCharType="begin"/>
       </w:r>
       <w:r>
-        <w:instrText xml:space="preserve"> HYPERLINK \l "_bookmark18" </w:instrText>
+        <w:instrText xml:space="preserve"> HYPERLINK \l "_第四节 模型的差异化训练" </w:instrText>
       </w:r>
       <w:r>
         <w:fldChar w:fldCharType="separate"/>
@@ -3223,7 +3324,7 @@
         <w:fldChar w:fldCharType="begin"/>
       </w:r>
       <w:r>
-        <w:instrText xml:space="preserve"> HYPERLINK \l "_bookmark19" </w:instrText>
+        <w:instrText xml:space="preserve"> HYPERLINK \l "_第五节 投票机制分析与测试原理" </w:instrText>
       </w:r>
       <w:r>
         <w:fldChar w:fldCharType="separate"/>
@@ -3270,7 +3371,7 @@
         <w:fldChar w:fldCharType="begin"/>
       </w:r>
       <w:r>
-        <w:instrText xml:space="preserve"> HYPERLINK \l "_bookmark20" </w:instrText>
+        <w:instrText xml:space="preserve"> HYPERLINK \l "_第六节 相关参数对评估指标影响推测" </w:instrText>
       </w:r>
       <w:r>
         <w:fldChar w:fldCharType="separate"/>
@@ -3282,14 +3383,10 @@
         <w:tab/>
       </w:r>
       <w:r>
+        <w:t>相关参数对评估指标影响推测</w:t>
+      </w:r>
+      <w:r>
         <w:fldChar w:fldCharType="end"/>
-      </w:r>
-      <w:r>
-        <w:rPr>
-          <w:rFonts w:hint="eastAsia"/>
-          <w:lang w:val="en-US" w:eastAsia="zh-CN"/>
-        </w:rPr>
-        <w:t>相关参数对评估指标影响推测</w:t>
       </w:r>
       <w:r>
         <w:tab/>
@@ -3327,7 +3424,7 @@
         <w:fldChar w:fldCharType="begin"/>
       </w:r>
       <w:r>
-        <w:instrText xml:space="preserve"> HYPERLINK \l "_bookmark20" </w:instrText>
+        <w:instrText xml:space="preserve"> HYPERLINK \l "_第七节 投票机制评估指标结果分析" </w:instrText>
       </w:r>
       <w:r>
         <w:fldChar w:fldCharType="separate"/>
@@ -3451,7 +3548,7 @@
         <w:fldChar w:fldCharType="begin"/>
       </w:r>
       <w:r>
-        <w:instrText xml:space="preserve"> HYPERLINK \l "_bookmark22" </w:instrText>
+        <w:instrText xml:space="preserve"> HYPERLINK \l "第一节 对实验设计的总结" </w:instrText>
       </w:r>
       <w:r>
         <w:fldChar w:fldCharType="separate"/>
@@ -3530,23 +3627,35 @@
           <w:tab w:val="left" w:leader="middleDot" w:pos="7998"/>
         </w:tabs>
         <w:spacing w:line="475" w:lineRule="exact"/>
-        <w:rPr>
-          <w:rFonts w:ascii="Times New Roman" w:eastAsia="Times New Roman"/>
-        </w:rPr>
-      </w:pPr>
-      <w:r>
+      </w:pPr>
+      <w:r>
+        <w:rPr>
+          <w:rStyle w:val="23"/>
+        </w:rPr>
         <w:fldChar w:fldCharType="begin"/>
       </w:r>
       <w:r>
-        <w:instrText xml:space="preserve"> HYPERLINK \l "_bookmark24" </w:instrText>
-      </w:r>
-      <w:r>
+        <w:rPr>
+          <w:rStyle w:val="23"/>
+        </w:rPr>
+        <w:instrText xml:space="preserve"> HYPERLINK \l "_参考文献" </w:instrText>
+      </w:r>
+      <w:r>
+        <w:rPr>
+          <w:rStyle w:val="23"/>
+        </w:rPr>
         <w:fldChar w:fldCharType="separate"/>
       </w:r>
       <w:r>
+        <w:rPr>
+          <w:rStyle w:val="23"/>
+        </w:rPr>
         <w:t>参考文献</w:t>
       </w:r>
       <w:r>
+        <w:rPr>
+          <w:rStyle w:val="23"/>
+        </w:rPr>
         <w:fldChar w:fldCharType="end"/>
       </w:r>
       <w:r>
@@ -3559,16 +3668,6 @@
         </w:rPr>
         <w:t>27</w:t>
       </w:r>
-    </w:p>
-    <w:p>
-      <w:pPr>
-        <w:pStyle w:val="10"/>
-        <w:tabs>
-          <w:tab w:val="left" w:pos="691"/>
-          <w:tab w:val="left" w:leader="middleDot" w:pos="7714"/>
-        </w:tabs>
-        <w:spacing w:after="20" w:line="483" w:lineRule="exact"/>
-      </w:pPr>
     </w:p>
     <w:p>
       <w:pPr>
@@ -8048,9 +8147,9 @@
         </w:tabs>
         <w:jc w:val="center"/>
       </w:pPr>
-      <w:bookmarkStart w:id="12" w:name="_bookmark6"/>
+      <w:bookmarkStart w:id="12" w:name="第三节 全连接网络与卷积神经网络"/>
       <w:bookmarkEnd w:id="12"/>
-      <w:bookmarkStart w:id="13" w:name="第三节 全连接网络与卷积神经网络"/>
+      <w:bookmarkStart w:id="13" w:name="_bookmark6"/>
       <w:bookmarkEnd w:id="13"/>
       <w:r>
         <w:t>第三节</w:t>
@@ -8591,7 +8690,7 @@
     </w:p>
     <w:p>
       <w:pPr>
-        <w:pStyle w:val="16"/>
+        <w:pStyle w:val="18"/>
         <w:numPr>
           <w:ilvl w:val="0"/>
           <w:numId w:val="2"/>
@@ -8683,7 +8782,7 @@
     </w:p>
     <w:p>
       <w:pPr>
-        <w:pStyle w:val="16"/>
+        <w:pStyle w:val="18"/>
         <w:numPr>
           <w:ilvl w:val="0"/>
           <w:numId w:val="2"/>
@@ -8882,7 +8981,7 @@
     </w:p>
     <w:p>
       <w:pPr>
-        <w:pStyle w:val="16"/>
+        <w:pStyle w:val="18"/>
         <w:numPr>
           <w:ilvl w:val="0"/>
           <w:numId w:val="2"/>
@@ -8960,7 +9059,7 @@
     </w:p>
     <w:p>
       <w:pPr>
-        <w:pStyle w:val="16"/>
+        <w:pStyle w:val="18"/>
         <w:numPr>
           <w:ilvl w:val="0"/>
           <w:numId w:val="2"/>
@@ -9014,7 +9113,7 @@
     </w:p>
     <w:p>
       <w:pPr>
-        <w:pStyle w:val="16"/>
+        <w:pStyle w:val="18"/>
         <w:numPr>
           <w:ilvl w:val="0"/>
           <w:numId w:val="2"/>
@@ -9446,29 +9545,30 @@
         </w:rPr>
         <w:t>。</w:t>
       </w:r>
-    </w:p>
-    <w:p>
-      <w:pPr>
-        <w:pStyle w:val="3"/>
-        <w:numPr>
-          <w:ilvl w:val="0"/>
-          <w:numId w:val="0"/>
-        </w:numPr>
-        <w:tabs>
-          <w:tab w:val="left" w:pos="1115"/>
-        </w:tabs>
-        <w:spacing w:before="195"/>
-        <w:ind w:right="438" w:rightChars="0"/>
-        <w:jc w:val="both"/>
-        <w:rPr>
-          <w:rFonts w:hint="eastAsia"/>
-          <w:lang w:val="en-US" w:eastAsia="zh-CN"/>
-        </w:rPr>
-      </w:pPr>
       <w:bookmarkStart w:id="14" w:name="_bookmark7"/>
       <w:bookmarkEnd w:id="14"/>
       <w:bookmarkStart w:id="15" w:name="第四节 卷积神经网络与图像识别"/>
       <w:bookmarkEnd w:id="15"/>
+    </w:p>
+    <w:p>
+      <w:pPr>
+        <w:pStyle w:val="5"/>
+        <w:spacing w:before="146" w:line="360" w:lineRule="auto"/>
+        <w:ind w:left="134" w:right="572" w:firstLine="478"/>
+        <w:jc w:val="both"/>
+      </w:pPr>
+    </w:p>
+    <w:p>
+      <w:pPr>
+        <w:pStyle w:val="5"/>
+        <w:spacing w:before="146" w:line="360" w:lineRule="auto"/>
+        <w:ind w:left="134" w:right="572" w:firstLine="478"/>
+        <w:jc w:val="both"/>
+        <w:rPr>
+          <w:rFonts w:hint="eastAsia"/>
+          <w:lang w:val="en-US" w:eastAsia="zh-CN"/>
+        </w:rPr>
+      </w:pPr>
     </w:p>
     <w:p>
       <w:pPr>
@@ -9483,37 +9583,20 @@
         <w:spacing w:before="195"/>
         <w:ind w:right="438" w:rightChars="0"/>
         <w:jc w:val="center"/>
+      </w:pPr>
+      <w:bookmarkStart w:id="16" w:name="_第四节 卷积神经网络与图像识别"/>
+      <w:r>
         <w:rPr>
           <w:rFonts w:hint="eastAsia"/>
           <w:lang w:val="en-US" w:eastAsia="zh-CN"/>
         </w:rPr>
-      </w:pPr>
-    </w:p>
-    <w:p>
-      <w:pPr>
-        <w:pStyle w:val="3"/>
-        <w:numPr>
-          <w:ilvl w:val="0"/>
-          <w:numId w:val="0"/>
-        </w:numPr>
-        <w:tabs>
-          <w:tab w:val="left" w:pos="1115"/>
-        </w:tabs>
-        <w:spacing w:before="195"/>
-        <w:ind w:right="438" w:rightChars="0"/>
-        <w:jc w:val="center"/>
-      </w:pPr>
-      <w:r>
-        <w:rPr>
-          <w:rFonts w:hint="eastAsia"/>
-          <w:lang w:val="en-US" w:eastAsia="zh-CN"/>
-        </w:rPr>
         <w:t xml:space="preserve">第四节 </w:t>
       </w:r>
       <w:r>
         <w:t>卷积神经网络与图像识别</w:t>
       </w:r>
     </w:p>
+    <w:bookmarkEnd w:id="16"/>
     <w:p/>
     <w:p>
       <w:pPr>
@@ -9925,10 +10008,10 @@
           <w:tab w:val="left" w:pos="1239"/>
         </w:tabs>
       </w:pPr>
-      <w:bookmarkStart w:id="16" w:name="第二章 神经网络应用的安全问题"/>
-      <w:bookmarkEnd w:id="16"/>
-      <w:bookmarkStart w:id="17" w:name="_bookmark8"/>
+      <w:bookmarkStart w:id="17" w:name="第二章 神经网络应用的安全问题"/>
       <w:bookmarkEnd w:id="17"/>
+      <w:bookmarkStart w:id="18" w:name="_bookmark8"/>
+      <w:bookmarkEnd w:id="18"/>
       <w:r>
         <w:t>第二章</w:t>
       </w:r>
@@ -10036,10 +10119,10 @@
           <w:tab w:val="left" w:pos="1115"/>
         </w:tabs>
       </w:pPr>
-      <w:bookmarkStart w:id="18" w:name="_bookmark9"/>
-      <w:bookmarkEnd w:id="18"/>
-      <w:bookmarkStart w:id="19" w:name="第一节 神经网络安全问题的常见场景"/>
+      <w:bookmarkStart w:id="19" w:name="_bookmark9"/>
       <w:bookmarkEnd w:id="19"/>
+      <w:bookmarkStart w:id="20" w:name="第一节 神经网络安全问题的常见场景"/>
+      <w:bookmarkEnd w:id="20"/>
       <w:r>
         <w:t>第一节</w:t>
       </w:r>
@@ -10389,10 +10472,10 @@
           <w:lang w:eastAsia="zh-CN"/>
         </w:rPr>
       </w:pPr>
-      <w:bookmarkStart w:id="20" w:name="_bookmark12"/>
-      <w:bookmarkEnd w:id="20"/>
-      <w:bookmarkStart w:id="21" w:name="2.2.2 具体的先进防御分析手段"/>
+      <w:bookmarkStart w:id="21" w:name="_bookmark12"/>
       <w:bookmarkEnd w:id="21"/>
+      <w:bookmarkStart w:id="22" w:name="2.2.2 具体的先进防御分析手段"/>
+      <w:bookmarkEnd w:id="22"/>
       <w:r>
         <w:rPr>
           <w:spacing w:val="3"/>
@@ -10759,10 +10842,10 @@
         <w:ind w:right="0"/>
         <w:jc w:val="center"/>
       </w:pPr>
-      <w:bookmarkStart w:id="22" w:name="_bookmark10"/>
-      <w:bookmarkEnd w:id="22"/>
-      <w:bookmarkStart w:id="23" w:name="第二节 针对人工神经网络的常见攻击与防御分析手段"/>
+      <w:bookmarkStart w:id="23" w:name="_bookmark10"/>
       <w:bookmarkEnd w:id="23"/>
+      <w:bookmarkStart w:id="24" w:name="第二节 针对人工神经网络的常见攻击与防御分析手段"/>
+      <w:bookmarkEnd w:id="24"/>
       <w:r>
         <w:t>第二节</w:t>
       </w:r>
@@ -10802,12 +10885,12 @@
         <w:ind w:left="1040" w:right="0" w:hanging="907"/>
         <w:jc w:val="left"/>
       </w:pPr>
-      <w:bookmarkStart w:id="24" w:name="_bookmark11"/>
-      <w:bookmarkEnd w:id="24"/>
-      <w:bookmarkStart w:id="25" w:name="2.2.1 常见的攻击手段"/>
+      <w:bookmarkStart w:id="25" w:name="_bookmark11"/>
       <w:bookmarkEnd w:id="25"/>
-      <w:bookmarkStart w:id="26" w:name="_bookmark11"/>
+      <w:bookmarkStart w:id="26" w:name="2.2.1 常见的攻击手段"/>
       <w:bookmarkEnd w:id="26"/>
+      <w:bookmarkStart w:id="27" w:name="_bookmark11"/>
+      <w:bookmarkEnd w:id="27"/>
       <w:r>
         <w:t>常见的攻击手段</w:t>
       </w:r>
@@ -11080,10 +11163,12 @@
         <w:ind w:left="1040" w:right="0" w:hanging="907"/>
         <w:jc w:val="left"/>
       </w:pPr>
+      <w:bookmarkStart w:id="28" w:name="_具体的先进防御分析手段"/>
       <w:r>
         <w:t>具体的先进防御分析手段</w:t>
       </w:r>
     </w:p>
+    <w:bookmarkEnd w:id="28"/>
     <w:p>
       <w:pPr>
         <w:pStyle w:val="5"/>
@@ -11206,7 +11291,7 @@
     </w:p>
     <w:p>
       <w:pPr>
-        <w:pStyle w:val="16"/>
+        <w:pStyle w:val="18"/>
         <w:numPr>
           <w:ilvl w:val="3"/>
           <w:numId w:val="3"/>
@@ -11640,7 +11725,7 @@
     </w:p>
     <w:p>
       <w:pPr>
-        <w:pStyle w:val="16"/>
+        <w:pStyle w:val="18"/>
         <w:numPr>
           <w:ilvl w:val="3"/>
           <w:numId w:val="3"/>
@@ -13223,10 +13308,10 @@
         <w:ind w:right="0"/>
         <w:jc w:val="center"/>
       </w:pPr>
-      <w:bookmarkStart w:id="27" w:name="第三节 本文的观点"/>
-      <w:bookmarkEnd w:id="27"/>
-      <w:bookmarkStart w:id="28" w:name="_bookmark13"/>
-      <w:bookmarkEnd w:id="28"/>
+      <w:bookmarkStart w:id="29" w:name="_bookmark13"/>
+      <w:bookmarkEnd w:id="29"/>
+      <w:bookmarkStart w:id="30" w:name="第三节 本文的观点"/>
+      <w:bookmarkEnd w:id="30"/>
       <w:r>
         <w:rPr>
           <w:rFonts w:hint="eastAsia"/>
@@ -13575,10 +13660,10 @@
           <w:tab w:val="left" w:pos="1239"/>
         </w:tabs>
       </w:pPr>
-      <w:bookmarkStart w:id="29" w:name="第三章 卷积神经网络的投票式模型"/>
-      <w:bookmarkEnd w:id="29"/>
-      <w:bookmarkStart w:id="30" w:name="_bookmark14"/>
-      <w:bookmarkEnd w:id="30"/>
+      <w:bookmarkStart w:id="31" w:name="_bookmark14"/>
+      <w:bookmarkEnd w:id="31"/>
+      <w:bookmarkStart w:id="32" w:name="第三章 卷积神经网络的投票式模型"/>
+      <w:bookmarkEnd w:id="32"/>
       <w:r>
         <w:t>第三章</w:t>
       </w:r>
@@ -13591,22 +13676,12 @@
     </w:p>
     <w:p>
       <w:pPr>
-        <w:pStyle w:val="3"/>
-        <w:numPr>
-          <w:ilvl w:val="0"/>
-          <w:numId w:val="0"/>
-        </w:numPr>
-        <w:tabs>
-          <w:tab w:val="left" w:pos="1115"/>
-        </w:tabs>
-        <w:spacing w:before="211"/>
-        <w:ind w:right="438" w:rightChars="0"/>
-        <w:jc w:val="both"/>
-      </w:pPr>
-      <w:bookmarkStart w:id="31" w:name="_bookmark15"/>
-      <w:bookmarkEnd w:id="31"/>
-      <w:bookmarkStart w:id="32" w:name="第一节 数据集的选取"/>
-      <w:bookmarkEnd w:id="32"/>
+        <w:bidi w:val="0"/>
+      </w:pPr>
+      <w:bookmarkStart w:id="33" w:name="_bookmark15"/>
+      <w:bookmarkEnd w:id="33"/>
+      <w:bookmarkStart w:id="34" w:name="第一节 数据集的选取"/>
+      <w:bookmarkEnd w:id="34"/>
     </w:p>
     <w:p>
       <w:pPr>
@@ -13622,6 +13697,7 @@
         <w:ind w:right="438" w:rightChars="0"/>
         <w:jc w:val="center"/>
       </w:pPr>
+      <w:bookmarkStart w:id="35" w:name="_第一节 性能评估指标选取"/>
       <w:r>
         <w:rPr>
           <w:rFonts w:hint="eastAsia"/>
@@ -13630,6 +13706,7 @@
         <w:t>第一节 性能评估指标选取</w:t>
       </w:r>
     </w:p>
+    <w:bookmarkEnd w:id="35"/>
     <w:p/>
     <w:p>
       <w:pPr>
@@ -13709,6 +13786,7 @@
         <w:ind w:right="438" w:rightChars="0"/>
         <w:jc w:val="center"/>
       </w:pPr>
+      <w:bookmarkStart w:id="36" w:name="_第二节 数据集与神经网络结构的选取和调整"/>
       <w:r>
         <w:rPr>
           <w:rFonts w:hint="eastAsia"/>
@@ -13737,6 +13815,7 @@
         <w:t>和调整</w:t>
       </w:r>
     </w:p>
+    <w:bookmarkEnd w:id="36"/>
     <w:p>
       <w:pPr>
         <w:widowControl w:val="0"/>
@@ -13861,10 +13940,10 @@
         </w:rPr>
         <w:t>。</w:t>
       </w:r>
-      <w:bookmarkStart w:id="33" w:name="_bookmark16"/>
-      <w:bookmarkEnd w:id="33"/>
-      <w:bookmarkStart w:id="34" w:name="第二节 卷积神经网络参数的选取和调整"/>
-      <w:bookmarkEnd w:id="34"/>
+      <w:bookmarkStart w:id="37" w:name="_bookmark16"/>
+      <w:bookmarkEnd w:id="37"/>
+      <w:bookmarkStart w:id="38" w:name="第二节 卷积神经网络参数的选取和调整"/>
+      <w:bookmarkEnd w:id="38"/>
     </w:p>
     <w:p>
       <w:pPr>
@@ -14531,7 +14610,7 @@
     </w:p>
     <w:p>
       <w:pPr>
-        <w:pStyle w:val="16"/>
+        <w:pStyle w:val="18"/>
         <w:numPr>
           <w:ilvl w:val="0"/>
           <w:numId w:val="4"/>
@@ -14642,7 +14721,7 @@
     </w:p>
     <w:p>
       <w:pPr>
-        <w:pStyle w:val="16"/>
+        <w:pStyle w:val="18"/>
         <w:numPr>
           <w:ilvl w:val="0"/>
           <w:numId w:val="4"/>
@@ -14807,7 +14886,7 @@
     </w:p>
     <w:p>
       <w:pPr>
-        <w:pStyle w:val="16"/>
+        <w:pStyle w:val="18"/>
         <w:numPr>
           <w:ilvl w:val="0"/>
           <w:numId w:val="4"/>
@@ -14958,7 +15037,7 @@
     </w:p>
     <w:p>
       <w:pPr>
-        <w:pStyle w:val="16"/>
+        <w:pStyle w:val="18"/>
         <w:numPr>
           <w:ilvl w:val="0"/>
           <w:numId w:val="4"/>
@@ -15087,7 +15166,7 @@
     </w:p>
     <w:p>
       <w:pPr>
-        <w:pStyle w:val="16"/>
+        <w:pStyle w:val="18"/>
         <w:numPr>
           <w:ilvl w:val="0"/>
           <w:numId w:val="4"/>
@@ -15215,7 +15294,7 @@
     </w:p>
     <w:p>
       <w:pPr>
-        <w:pStyle w:val="16"/>
+        <w:pStyle w:val="18"/>
         <w:numPr>
           <w:ilvl w:val="0"/>
           <w:numId w:val="4"/>
@@ -15555,7 +15634,7 @@
     </w:p>
     <w:p>
       <w:pPr>
-        <w:pStyle w:val="16"/>
+        <w:pStyle w:val="18"/>
         <w:numPr>
           <w:ilvl w:val="0"/>
           <w:numId w:val="5"/>
@@ -15697,7 +15776,7 @@
     </w:p>
     <w:p>
       <w:pPr>
-        <w:pStyle w:val="16"/>
+        <w:pStyle w:val="18"/>
         <w:numPr>
           <w:ilvl w:val="0"/>
           <w:numId w:val="5"/>
@@ -16036,7 +16115,7 @@
     </w:p>
     <w:p>
       <w:pPr>
-        <w:pStyle w:val="16"/>
+        <w:pStyle w:val="18"/>
         <w:numPr>
           <w:ilvl w:val="0"/>
           <w:numId w:val="5"/>
@@ -16320,10 +16399,10 @@
           <w:sz w:val="21"/>
         </w:rPr>
       </w:pPr>
-      <w:bookmarkStart w:id="35" w:name="_bookmark17"/>
-      <w:bookmarkEnd w:id="35"/>
-      <w:bookmarkStart w:id="36" w:name="第三节 样本集的投毒预处理"/>
-      <w:bookmarkEnd w:id="36"/>
+      <w:bookmarkStart w:id="39" w:name="_bookmark17"/>
+      <w:bookmarkEnd w:id="39"/>
+      <w:bookmarkStart w:id="40" w:name="第三节 样本集的投毒预处理"/>
+      <w:bookmarkEnd w:id="40"/>
       <w:r>
         <w:rPr>
           <w:sz w:val="21"/>
@@ -16436,15 +16515,8 @@
     </w:p>
     <w:p>
       <w:pPr>
-        <w:tabs>
-          <w:tab w:val="left" w:pos="732"/>
-        </w:tabs>
-        <w:spacing w:before="83"/>
-        <w:ind w:left="0" w:right="438" w:firstLine="0"/>
-        <w:jc w:val="center"/>
-        <w:rPr>
-          <w:sz w:val="21"/>
-        </w:rPr>
+        <w:pStyle w:val="5"/>
+        <w:bidi w:val="0"/>
       </w:pPr>
     </w:p>
     <w:p>
@@ -16465,50 +16537,31 @@
           <w:tab w:val="left" w:pos="1115"/>
         </w:tabs>
         <w:ind w:right="438" w:rightChars="0"/>
-        <w:jc w:val="both"/>
-      </w:pPr>
+        <w:jc w:val="center"/>
+      </w:pPr>
+      <w:bookmarkStart w:id="41" w:name="_第三节 样本集的数据投毒预处理"/>
       <w:r>
         <w:rPr>
           <w:rFonts w:hint="eastAsia"/>
           <w:lang w:val="en-US" w:eastAsia="zh-CN"/>
         </w:rPr>
-        <w:tab/>
+        <w:t xml:space="preserve">第三节 </w:t>
+      </w:r>
+      <w:r>
+        <w:t>样本集的</w:t>
       </w:r>
       <w:r>
         <w:rPr>
           <w:rFonts w:hint="eastAsia"/>
           <w:lang w:val="en-US" w:eastAsia="zh-CN"/>
         </w:rPr>
-        <w:tab/>
-      </w:r>
-      <w:r>
-        <w:rPr>
-          <w:rFonts w:hint="eastAsia"/>
-          <w:lang w:val="en-US" w:eastAsia="zh-CN"/>
-        </w:rPr>
-        <w:tab/>
-      </w:r>
-      <w:r>
-        <w:rPr>
-          <w:rFonts w:hint="eastAsia"/>
-          <w:lang w:val="en-US" w:eastAsia="zh-CN"/>
-        </w:rPr>
-        <w:t xml:space="preserve">第三节 </w:t>
-      </w:r>
-      <w:r>
-        <w:t>样本集的</w:t>
-      </w:r>
-      <w:r>
-        <w:rPr>
-          <w:rFonts w:hint="eastAsia"/>
-          <w:lang w:val="en-US" w:eastAsia="zh-CN"/>
-        </w:rPr>
         <w:t>数据</w:t>
       </w:r>
       <w:r>
         <w:t>投毒预处理</w:t>
       </w:r>
     </w:p>
+    <w:bookmarkEnd w:id="41"/>
     <w:p>
       <w:pPr>
         <w:widowControl w:val="0"/>
@@ -17823,17 +17876,12 @@
     </w:p>
     <w:p>
       <w:pPr>
-        <w:pStyle w:val="3"/>
-        <w:tabs>
-          <w:tab w:val="left" w:pos="1115"/>
-        </w:tabs>
-        <w:spacing w:before="60"/>
-        <w:jc w:val="both"/>
-      </w:pPr>
-      <w:bookmarkStart w:id="37" w:name="第四节 模型的差异化训练"/>
-      <w:bookmarkEnd w:id="37"/>
-      <w:bookmarkStart w:id="38" w:name="_bookmark18"/>
-      <w:bookmarkEnd w:id="38"/>
+        <w:bidi w:val="0"/>
+      </w:pPr>
+      <w:bookmarkStart w:id="42" w:name="_bookmark18"/>
+      <w:bookmarkEnd w:id="42"/>
+      <w:bookmarkStart w:id="43" w:name="第四节 模型的差异化训练"/>
+      <w:bookmarkEnd w:id="43"/>
     </w:p>
     <w:p>
       <w:pPr>
@@ -17849,6 +17897,7 @@
         <w:ind w:leftChars="0" w:right="438" w:rightChars="0"/>
         <w:jc w:val="center"/>
       </w:pPr>
+      <w:bookmarkStart w:id="44" w:name="_第四节 模型的差异化训练"/>
       <w:r>
         <w:rPr>
           <w:rFonts w:hint="eastAsia"/>
@@ -17857,6 +17906,7 @@
         <w:t>第四节 模型的差异化训练</w:t>
       </w:r>
     </w:p>
+    <w:bookmarkEnd w:id="44"/>
     <w:p/>
     <w:p/>
     <w:p>
@@ -18127,24 +18177,14 @@
         </w:rPr>
         <w:t>。</w:t>
       </w:r>
-      <w:bookmarkStart w:id="39" w:name="_bookmark19"/>
-      <w:bookmarkEnd w:id="39"/>
-      <w:bookmarkStart w:id="40" w:name="第五节 投票机制分析与测试原理"/>
-      <w:bookmarkEnd w:id="40"/>
-    </w:p>
-    <w:p>
-      <w:pPr>
-        <w:pStyle w:val="3"/>
-        <w:numPr>
-          <w:ilvl w:val="0"/>
-          <w:numId w:val="0"/>
-        </w:numPr>
-        <w:tabs>
-          <w:tab w:val="left" w:pos="1115"/>
-        </w:tabs>
-        <w:spacing w:before="60"/>
-        <w:ind w:leftChars="0" w:right="438" w:rightChars="0"/>
-        <w:jc w:val="both"/>
+      <w:bookmarkStart w:id="45" w:name="第五节 投票机制分析与测试原理"/>
+      <w:bookmarkEnd w:id="45"/>
+      <w:bookmarkStart w:id="46" w:name="_bookmark19"/>
+      <w:bookmarkEnd w:id="46"/>
+    </w:p>
+    <w:p>
+      <w:pPr>
+        <w:bidi w:val="0"/>
       </w:pPr>
     </w:p>
     <w:p>
@@ -18161,6 +18201,7 @@
         <w:ind w:leftChars="0" w:right="438" w:rightChars="0"/>
         <w:jc w:val="center"/>
       </w:pPr>
+      <w:bookmarkStart w:id="47" w:name="_第五节 投票机制分析与测试原理"/>
       <w:r>
         <w:rPr>
           <w:rFonts w:hint="eastAsia"/>
@@ -18172,6 +18213,7 @@
         <w:t>投票机制分析与测试原理</w:t>
       </w:r>
     </w:p>
+    <w:bookmarkEnd w:id="47"/>
     <w:p>
       <w:pPr>
         <w:widowControl w:val="0"/>
@@ -19130,6 +19172,14 @@
         <w:spacing w:line="360" w:lineRule="auto"/>
         <w:ind w:left="134" w:right="572" w:firstLine="478"/>
         <w:jc w:val="both"/>
+      </w:pPr>
+    </w:p>
+    <w:p>
+      <w:pPr>
+        <w:pStyle w:val="5"/>
+        <w:spacing w:line="360" w:lineRule="auto"/>
+        <w:ind w:left="134" w:right="572" w:firstLine="478"/>
+        <w:jc w:val="both"/>
         <w:rPr>
           <w:rFonts w:hint="eastAsia" w:ascii="Times New Roman" w:eastAsia="宋体"/>
           <w:lang w:eastAsia="zh-CN"/>
@@ -22022,6 +22072,30 @@
     </w:p>
     <w:p>
       <w:pPr>
+        <w:pStyle w:val="5"/>
+        <w:bidi w:val="0"/>
+        <w:rPr>
+          <w:rFonts w:hint="eastAsia"/>
+          <w:lang w:val="en-US" w:eastAsia="zh-CN"/>
+        </w:rPr>
+      </w:pPr>
+      <w:bookmarkStart w:id="48" w:name="_bookmark20"/>
+      <w:bookmarkEnd w:id="48"/>
+      <w:bookmarkStart w:id="49" w:name="第六节 投票机制测试结果的评估分析"/>
+      <w:bookmarkEnd w:id="49"/>
+    </w:p>
+    <w:p>
+      <w:pPr>
+        <w:pStyle w:val="5"/>
+        <w:bidi w:val="0"/>
+        <w:rPr>
+          <w:rFonts w:hint="eastAsia"/>
+          <w:lang w:val="en-US" w:eastAsia="zh-CN"/>
+        </w:rPr>
+      </w:pPr>
+    </w:p>
+    <w:p>
+      <w:pPr>
         <w:pStyle w:val="3"/>
         <w:numPr>
           <w:ilvl w:val="0"/>
@@ -22038,10 +22112,7 @@
           <w:lang w:val="en-US" w:eastAsia="zh-CN"/>
         </w:rPr>
       </w:pPr>
-      <w:bookmarkStart w:id="41" w:name="第六节 投票机制测试结果的评估分析"/>
-      <w:bookmarkEnd w:id="41"/>
-      <w:bookmarkStart w:id="42" w:name="_bookmark20"/>
-      <w:bookmarkEnd w:id="42"/>
+      <w:bookmarkStart w:id="50" w:name="_第六节 相关参数对评估指标影响推测"/>
       <w:r>
         <w:rPr>
           <w:rFonts w:hint="eastAsia"/>
@@ -22050,6 +22121,7 @@
         <w:t>第六节 相关参数对评估指标影响推测</w:t>
       </w:r>
     </w:p>
+    <w:bookmarkEnd w:id="50"/>
     <w:p/>
     <w:p>
       <w:pPr>
@@ -22557,17 +22629,7 @@
     </w:p>
     <w:p>
       <w:pPr>
-        <w:pStyle w:val="3"/>
-        <w:numPr>
-          <w:ilvl w:val="0"/>
-          <w:numId w:val="0"/>
-        </w:numPr>
-        <w:tabs>
-          <w:tab w:val="left" w:pos="1115"/>
-        </w:tabs>
-        <w:spacing w:before="60" w:line="360" w:lineRule="auto"/>
-        <w:ind w:leftChars="0" w:right="438" w:rightChars="0"/>
-        <w:jc w:val="both"/>
+        <w:bidi w:val="0"/>
         <w:rPr>
           <w:rFonts w:hint="eastAsia"/>
           <w:lang w:val="en-US" w:eastAsia="zh-CN"/>
@@ -22576,17 +22638,7 @@
     </w:p>
     <w:p>
       <w:pPr>
-        <w:pStyle w:val="3"/>
-        <w:numPr>
-          <w:ilvl w:val="0"/>
-          <w:numId w:val="0"/>
-        </w:numPr>
-        <w:tabs>
-          <w:tab w:val="left" w:pos="1115"/>
-        </w:tabs>
-        <w:spacing w:before="60" w:line="360" w:lineRule="auto"/>
-        <w:ind w:leftChars="0" w:right="438" w:rightChars="0"/>
-        <w:jc w:val="both"/>
+        <w:bidi w:val="0"/>
         <w:rPr>
           <w:rFonts w:hint="eastAsia"/>
           <w:lang w:val="en-US" w:eastAsia="zh-CN"/>
@@ -22606,6 +22658,14 @@
         </w:rPr>
         <w:tab/>
       </w:r>
+    </w:p>
+    <w:p>
+      <w:pPr>
+        <w:rPr>
+          <w:rFonts w:hint="eastAsia"/>
+          <w:lang w:val="en-US" w:eastAsia="zh-CN"/>
+        </w:rPr>
+      </w:pPr>
     </w:p>
     <w:p>
       <w:pPr>
@@ -22621,6 +22681,7 @@
         <w:ind w:leftChars="0" w:right="438" w:rightChars="0"/>
         <w:jc w:val="center"/>
       </w:pPr>
+      <w:bookmarkStart w:id="51" w:name="_第七节 投票机制评估指标结果分析"/>
       <w:r>
         <w:rPr>
           <w:rFonts w:hint="eastAsia"/>
@@ -22629,6 +22690,7 @@
         <w:t>第七节 投票机制评估指标结果分析</w:t>
       </w:r>
     </w:p>
+    <w:bookmarkEnd w:id="51"/>
     <w:p>
       <w:pPr>
         <w:pStyle w:val="5"/>
@@ -22923,7 +22985,16 @@
           <w:sz w:val="24"/>
           <w:vertAlign w:val="baseline"/>
         </w:rPr>
-        <w:t>的测试样本</w:t>
+        <w:t>的测试样</w:t>
+      </w:r>
+      <w:bookmarkStart w:id="93" w:name="_GoBack"/>
+      <w:bookmarkEnd w:id="93"/>
+      <w:r>
+        <w:rPr>
+          <w:sz w:val="24"/>
+          <w:vertAlign w:val="baseline"/>
+        </w:rPr>
+        <w:t>本</w:t>
       </w:r>
       <w:r>
         <w:rPr>
@@ -23242,232 +23313,22 @@
       <w:pPr>
         <w:spacing w:before="126" w:line="360" w:lineRule="auto"/>
         <w:ind w:left="134" w:right="497" w:firstLine="478"/>
-        <w:jc w:val="left"/>
-        <w:rPr>
-          <w:rFonts w:hint="eastAsia"/>
-          <w:sz w:val="24"/>
-          <w:lang w:eastAsia="zh-CN"/>
-        </w:rPr>
-      </w:pPr>
-      <w:r>
-        <w:rPr>
-          <w:sz w:val="24"/>
-        </w:rPr>
-        <w:t>根据上面得到的数据可以得知</w:t>
-      </w:r>
-      <w:r>
-        <w:rPr>
-          <w:rFonts w:hint="eastAsia"/>
-          <w:sz w:val="24"/>
-          <w:lang w:eastAsia="zh-CN"/>
-        </w:rPr>
-        <w:t>，</w:t>
-      </w:r>
-      <w:r>
-        <w:rPr>
-          <w:sz w:val="24"/>
-        </w:rPr>
-        <w:t>在各投票模型的漏报率</w:t>
-      </w:r>
-      <w:r>
-        <w:rPr>
-          <w:rFonts w:hint="eastAsia"/>
-          <w:sz w:val="24"/>
-          <w:lang w:val="en-US" w:eastAsia="zh-CN"/>
-        </w:rPr>
-        <w:t>和误报率</w:t>
-      </w:r>
-      <w:r>
-        <w:rPr>
-          <w:sz w:val="24"/>
-        </w:rPr>
-        <w:t>随着训练集</w:t>
-      </w:r>
-      <w:r>
-        <w:rPr>
-          <w:rFonts w:hint="eastAsia"/>
-          <w:sz w:val="24"/>
-          <w:lang w:val="en-US" w:eastAsia="zh-CN"/>
-        </w:rPr>
-        <w:t>指定类</w:t>
-      </w:r>
-      <w:r>
-        <w:rPr>
-          <w:sz w:val="24"/>
-        </w:rPr>
-        <w:t>污染</w:t>
-      </w:r>
-      <w:r>
-        <w:rPr>
-          <w:rFonts w:hint="eastAsia"/>
-          <w:sz w:val="24"/>
-          <w:lang w:val="en-US" w:eastAsia="zh-CN"/>
-        </w:rPr>
-        <w:t>率的上升而下降</w:t>
-      </w:r>
-      <w:r>
-        <w:rPr>
-          <w:rFonts w:hint="eastAsia"/>
-          <w:sz w:val="24"/>
-          <w:lang w:eastAsia="zh-CN"/>
-        </w:rPr>
-        <w:t>。</w:t>
-      </w:r>
-      <w:r>
-        <w:rPr>
-          <w:sz w:val="24"/>
-        </w:rPr>
-        <w:t>而且</w:t>
-      </w:r>
-      <w:r>
-        <w:rPr>
-          <w:rFonts w:hint="eastAsia"/>
-          <w:sz w:val="24"/>
-          <w:lang w:eastAsia="zh-CN"/>
-        </w:rPr>
-        <w:t>，</w:t>
-      </w:r>
-      <w:r>
-        <w:rPr>
-          <w:sz w:val="24"/>
-        </w:rPr>
-        <w:t>随着测试集污染</w:t>
-      </w:r>
-      <w:r>
-        <w:rPr>
-          <w:rFonts w:hint="eastAsia"/>
-          <w:sz w:val="24"/>
-          <w:lang w:val="en-US" w:eastAsia="zh-CN"/>
-        </w:rPr>
-        <w:t>样本</w:t>
-      </w:r>
-      <w:r>
-        <w:rPr>
-          <w:sz w:val="24"/>
-        </w:rPr>
-        <w:t>数的上升</w:t>
-      </w:r>
-      <w:r>
-        <w:rPr>
-          <w:rFonts w:hint="eastAsia"/>
-          <w:sz w:val="24"/>
-          <w:lang w:eastAsia="zh-CN"/>
-        </w:rPr>
-        <w:t>，</w:t>
-      </w:r>
-      <w:r>
-        <w:rPr>
-          <w:sz w:val="24"/>
-        </w:rPr>
-        <w:t>漏报率</w:t>
-      </w:r>
-      <w:r>
-        <w:rPr>
-          <w:rFonts w:hint="eastAsia"/>
-          <w:sz w:val="24"/>
-          <w:lang w:val="en-US" w:eastAsia="zh-CN"/>
-        </w:rPr>
-        <w:t>和误报率</w:t>
-      </w:r>
-      <w:r>
-        <w:rPr>
-          <w:sz w:val="24"/>
-        </w:rPr>
-        <w:t>也呈现下降的趋势</w:t>
-      </w:r>
-      <w:r>
-        <w:rPr>
-          <w:rFonts w:hint="eastAsia"/>
-          <w:sz w:val="24"/>
-          <w:lang w:eastAsia="zh-CN"/>
-        </w:rPr>
-        <w:t>。</w:t>
-      </w:r>
-      <w:r>
-        <w:rPr>
-          <w:rFonts w:hint="eastAsia"/>
-          <w:sz w:val="24"/>
-          <w:lang w:val="en-US" w:eastAsia="zh-CN"/>
-        </w:rPr>
-        <w:t>漏报率和误报率随训练集指定类污染率的变化趋势表明</w:t>
-      </w:r>
-      <w:r>
-        <w:rPr>
-          <w:rFonts w:hint="eastAsia"/>
-          <w:sz w:val="24"/>
-          <w:lang w:eastAsia="zh-CN"/>
-        </w:rPr>
-        <w:t>，</w:t>
-      </w:r>
-      <w:r>
-        <w:rPr>
-          <w:sz w:val="24"/>
-        </w:rPr>
-        <w:t>污染训练</w:t>
-      </w:r>
-      <w:r>
-        <w:rPr>
-          <w:rFonts w:hint="eastAsia"/>
-          <w:sz w:val="24"/>
-          <w:lang w:val="en-US" w:eastAsia="zh-CN"/>
-        </w:rPr>
-        <w:t>的</w:t>
-      </w:r>
-      <w:r>
-        <w:rPr>
-          <w:sz w:val="24"/>
-        </w:rPr>
-        <w:t>后门植入效果</w:t>
-      </w:r>
-      <w:r>
-        <w:rPr>
-          <w:rFonts w:hint="eastAsia"/>
-          <w:sz w:val="24"/>
-          <w:lang w:val="en-US" w:eastAsia="zh-CN"/>
-        </w:rPr>
-        <w:t>越</w:t>
-      </w:r>
-      <w:r>
-        <w:rPr>
-          <w:sz w:val="24"/>
-        </w:rPr>
-        <w:t>明显</w:t>
-      </w:r>
-      <w:r>
-        <w:rPr>
-          <w:rFonts w:hint="eastAsia"/>
-          <w:sz w:val="24"/>
-          <w:lang w:eastAsia="zh-CN"/>
-        </w:rPr>
-        <w:t>，</w:t>
-      </w:r>
-      <w:r>
-        <w:rPr>
-          <w:sz w:val="24"/>
-        </w:rPr>
-        <w:t>后门样本</w:t>
-      </w:r>
-      <w:r>
-        <w:rPr>
-          <w:rFonts w:hint="eastAsia"/>
-          <w:sz w:val="24"/>
-          <w:lang w:val="en-US" w:eastAsia="zh-CN"/>
-        </w:rPr>
-        <w:t>就越</w:t>
-      </w:r>
-      <w:r>
-        <w:rPr>
-          <w:sz w:val="24"/>
-        </w:rPr>
-        <w:t>会向着高异常指标的方向集</w:t>
-      </w:r>
-      <w:r>
-        <w:rPr>
-          <w:rFonts w:hint="eastAsia"/>
-          <w:sz w:val="24"/>
-          <w:lang w:val="en-US" w:eastAsia="zh-CN"/>
-        </w:rPr>
-        <w:t>中；而随测试集污染样本数的变化趋势则说明测试集中污染样本占比的上升会冲淡正常样本对异常指标反映异常特征的能力的干扰。</w:t>
+        <w:jc w:val="both"/>
+        <w:rPr>
+          <w:rFonts w:hint="eastAsia" w:ascii="Times New Roman" w:hAnsi="宋体" w:eastAsia="宋体" w:cs="宋体"/>
+          <w:sz w:val="24"/>
+          <w:szCs w:val="24"/>
+          <w:lang w:val="en-US" w:eastAsia="zh-CN" w:bidi="zh-CN"/>
+        </w:rPr>
+      </w:pPr>
+      <w:r>
+        <w:rPr>
+          <w:rFonts w:hint="eastAsia" w:ascii="Times New Roman" w:hAnsi="宋体" w:eastAsia="宋体" w:cs="宋体"/>
+          <w:sz w:val="24"/>
+          <w:szCs w:val="24"/>
+          <w:lang w:val="en-US" w:eastAsia="zh-CN" w:bidi="zh-CN"/>
+        </w:rPr>
+        <w:t>根据上面得到的数据可以得知，在各投票模型的漏报率和误报率随着训练集指定类污染率的上升而下降。而且，随着测试集污染样本数的上升，漏报率和误报率也呈现下降的趋势。漏报率和误报率随训练集指定类污染率的变化趋势表明，污染训练的后门植入效果越明显，后门样本就越会向着高异常指标的方向集中；而随测试集污染样本数的变化趋势则说明测试集中污染样本占比的上升会冲淡正常样本对异常指标反映异常特征的能力的干扰。</w:t>
       </w:r>
     </w:p>
     <w:p>
@@ -24046,13 +23907,22 @@
           <w:tab w:val="left" w:pos="1239"/>
         </w:tabs>
       </w:pPr>
-      <w:bookmarkStart w:id="43" w:name="第四章 总结与展望"/>
-      <w:bookmarkEnd w:id="43"/>
-      <w:bookmarkStart w:id="44" w:name="_bookmark21"/>
-      <w:bookmarkEnd w:id="44"/>
+      <w:bookmarkStart w:id="52" w:name="_bookmark21"/>
+      <w:bookmarkEnd w:id="52"/>
+      <w:bookmarkStart w:id="53" w:name="第四章 总结与展望"/>
+      <w:bookmarkEnd w:id="53"/>
       <w:r>
         <w:t>总结与展望</w:t>
       </w:r>
+    </w:p>
+    <w:p>
+      <w:pPr>
+        <w:bidi w:val="0"/>
+      </w:pPr>
+      <w:bookmarkStart w:id="54" w:name="第一节 对实验设计的总结"/>
+      <w:bookmarkEnd w:id="54"/>
+      <w:bookmarkStart w:id="55" w:name="_bookmark22"/>
+      <w:bookmarkEnd w:id="55"/>
     </w:p>
     <w:p>
       <w:pPr>
@@ -24061,18 +23931,6 @@
           <w:tab w:val="left" w:pos="1115"/>
         </w:tabs>
       </w:pPr>
-      <w:bookmarkStart w:id="45" w:name="_bookmark22"/>
-      <w:bookmarkEnd w:id="45"/>
-      <w:bookmarkStart w:id="46" w:name="第一节 对实验设计的总结"/>
-      <w:bookmarkEnd w:id="46"/>
-    </w:p>
-    <w:p>
-      <w:pPr>
-        <w:pStyle w:val="3"/>
-        <w:tabs>
-          <w:tab w:val="left" w:pos="1115"/>
-        </w:tabs>
-      </w:pPr>
       <w:r>
         <w:t>第一节</w:t>
       </w:r>
@@ -24205,7 +24063,7 @@
     </w:p>
     <w:p>
       <w:pPr>
-        <w:pStyle w:val="16"/>
+        <w:pStyle w:val="18"/>
         <w:numPr>
           <w:ilvl w:val="2"/>
           <w:numId w:val="7"/>
@@ -24342,7 +24200,7 @@
     </w:p>
     <w:p>
       <w:pPr>
-        <w:pStyle w:val="16"/>
+        <w:pStyle w:val="18"/>
         <w:numPr>
           <w:ilvl w:val="2"/>
           <w:numId w:val="7"/>
@@ -24403,7 +24261,7 @@
     </w:p>
     <w:p>
       <w:pPr>
-        <w:pStyle w:val="16"/>
+        <w:pStyle w:val="18"/>
         <w:numPr>
           <w:ilvl w:val="2"/>
           <w:numId w:val="7"/>
@@ -24481,7 +24339,7 @@
     </w:p>
     <w:p>
       <w:pPr>
-        <w:pStyle w:val="16"/>
+        <w:pStyle w:val="18"/>
         <w:numPr>
           <w:ilvl w:val="2"/>
           <w:numId w:val="7"/>
@@ -24600,10 +24458,10 @@
         <w:spacing w:before="214"/>
         <w:jc w:val="center"/>
       </w:pPr>
-      <w:bookmarkStart w:id="47" w:name="_bookmark23"/>
-      <w:bookmarkEnd w:id="47"/>
-      <w:bookmarkStart w:id="48" w:name="第二节 实验的不足与展望"/>
-      <w:bookmarkEnd w:id="48"/>
+      <w:bookmarkStart w:id="56" w:name="第二节 实验的不足与展望"/>
+      <w:bookmarkEnd w:id="56"/>
+      <w:bookmarkStart w:id="57" w:name="_bookmark23"/>
+      <w:bookmarkEnd w:id="57"/>
       <w:r>
         <w:t>第二节</w:t>
       </w:r>
@@ -24616,7 +24474,7 @@
     </w:p>
     <w:p>
       <w:pPr>
-        <w:pStyle w:val="16"/>
+        <w:pStyle w:val="18"/>
         <w:numPr>
           <w:ilvl w:val="0"/>
           <w:numId w:val="0"/>
@@ -24656,7 +24514,7 @@
     </w:p>
     <w:p>
       <w:pPr>
-        <w:pStyle w:val="16"/>
+        <w:pStyle w:val="18"/>
         <w:numPr>
           <w:ilvl w:val="0"/>
           <w:numId w:val="8"/>
@@ -24743,7 +24601,7 @@
     </w:p>
     <w:p>
       <w:pPr>
-        <w:pStyle w:val="16"/>
+        <w:pStyle w:val="18"/>
         <w:numPr>
           <w:ilvl w:val="0"/>
           <w:numId w:val="8"/>
@@ -24868,10 +24726,10 @@
         </w:rPr>
         <w:t>分析法中熵分析法的借鉴</w:t>
       </w:r>
-      <w:bookmarkStart w:id="49" w:name="_bookmark24"/>
-      <w:bookmarkEnd w:id="49"/>
-      <w:bookmarkStart w:id="50" w:name="参考文献 "/>
-      <w:bookmarkEnd w:id="50"/>
+      <w:bookmarkStart w:id="58" w:name="_bookmark24"/>
+      <w:bookmarkEnd w:id="58"/>
+      <w:bookmarkStart w:id="59" w:name="参考文献 "/>
+      <w:bookmarkEnd w:id="59"/>
       <w:r>
         <w:rPr>
           <w:rFonts w:hint="eastAsia" w:eastAsia="宋体"/>
@@ -24898,7 +24756,7 @@
     </w:p>
     <w:p>
       <w:pPr>
-        <w:pStyle w:val="16"/>
+        <w:pStyle w:val="18"/>
         <w:numPr>
           <w:ilvl w:val="0"/>
           <w:numId w:val="8"/>
@@ -24977,7 +24835,7 @@
     </w:p>
     <w:p>
       <w:pPr>
-        <w:pStyle w:val="16"/>
+        <w:pStyle w:val="18"/>
         <w:numPr>
           <w:ilvl w:val="0"/>
           <w:numId w:val="8"/>
@@ -25277,10 +25135,12 @@
       <w:pPr>
         <w:pStyle w:val="2"/>
       </w:pPr>
+      <w:bookmarkStart w:id="60" w:name="_参考文献"/>
       <w:r>
         <w:t>参考文献</w:t>
       </w:r>
     </w:p>
+    <w:bookmarkEnd w:id="60"/>
     <w:p>
       <w:pPr>
         <w:pStyle w:val="5"/>
@@ -25293,7 +25153,7 @@
     </w:p>
     <w:p>
       <w:pPr>
-        <w:pStyle w:val="16"/>
+        <w:pStyle w:val="18"/>
         <w:keepNext w:val="0"/>
         <w:keepLines w:val="0"/>
         <w:pageBreakBefore w:val="0"/>
@@ -25325,10 +25185,10 @@
           <w:lang w:val="en-US" w:eastAsia="zh-CN"/>
         </w:rPr>
       </w:pPr>
-      <w:bookmarkStart w:id="51" w:name="_bookmark25"/>
-      <w:bookmarkEnd w:id="51"/>
-      <w:bookmarkStart w:id="52" w:name="_bookmark25"/>
-      <w:bookmarkEnd w:id="52"/>
+      <w:bookmarkStart w:id="61" w:name="_bookmark25"/>
+      <w:bookmarkEnd w:id="61"/>
+      <w:bookmarkStart w:id="62" w:name="_bookmark25"/>
+      <w:bookmarkEnd w:id="62"/>
       <w:r>
         <w:rPr>
           <w:rFonts w:hint="default" w:ascii="Times New Roman" w:hAnsi="Times New Roman" w:cs="Times New Roman"/>
@@ -25539,7 +25399,7 @@
     </w:p>
     <w:p>
       <w:pPr>
-        <w:pStyle w:val="16"/>
+        <w:pStyle w:val="18"/>
         <w:keepNext w:val="0"/>
         <w:keepLines w:val="0"/>
         <w:pageBreakBefore w:val="0"/>
@@ -25571,10 +25431,10 @@
           <w:lang w:val="en-US" w:eastAsia="zh-CN"/>
         </w:rPr>
       </w:pPr>
-      <w:bookmarkStart w:id="53" w:name="_bookmark27"/>
-      <w:bookmarkEnd w:id="53"/>
-      <w:bookmarkStart w:id="54" w:name="_bookmark27"/>
-      <w:bookmarkEnd w:id="54"/>
+      <w:bookmarkStart w:id="63" w:name="_bookmark27"/>
+      <w:bookmarkEnd w:id="63"/>
+      <w:bookmarkStart w:id="64" w:name="_bookmark27"/>
+      <w:bookmarkEnd w:id="64"/>
       <w:r>
         <w:rPr>
           <w:rFonts w:hint="default" w:ascii="Times New Roman" w:hAnsi="Times New Roman" w:cs="Times New Roman"/>
@@ -25641,7 +25501,7 @@
     </w:p>
     <w:p>
       <w:pPr>
-        <w:pStyle w:val="16"/>
+        <w:pStyle w:val="18"/>
         <w:keepNext w:val="0"/>
         <w:keepLines w:val="0"/>
         <w:pageBreakBefore w:val="0"/>
@@ -25673,10 +25533,10 @@
           <w:lang w:val="en-US" w:eastAsia="zh-CN"/>
         </w:rPr>
       </w:pPr>
-      <w:bookmarkStart w:id="55" w:name="_bookmark28"/>
-      <w:bookmarkEnd w:id="55"/>
-      <w:bookmarkStart w:id="56" w:name="_bookmark28"/>
-      <w:bookmarkEnd w:id="56"/>
+      <w:bookmarkStart w:id="65" w:name="_bookmark28"/>
+      <w:bookmarkEnd w:id="65"/>
+      <w:bookmarkStart w:id="66" w:name="_bookmark28"/>
+      <w:bookmarkEnd w:id="66"/>
       <w:r>
         <w:rPr>
           <w:rFonts w:hint="default" w:ascii="Times New Roman" w:hAnsi="Times New Roman" w:cs="Times New Roman"/>
@@ -25707,7 +25567,7 @@
     </w:p>
     <w:p>
       <w:pPr>
-        <w:pStyle w:val="16"/>
+        <w:pStyle w:val="18"/>
         <w:keepNext w:val="0"/>
         <w:keepLines w:val="0"/>
         <w:pageBreakBefore w:val="0"/>
@@ -25946,8 +25806,8 @@
         </w:rPr>
         <w:t>eurons”. Biological Prototypes and Synthetic</w:t>
       </w:r>
-      <w:bookmarkStart w:id="57" w:name="_bookmark29"/>
-      <w:bookmarkEnd w:id="57"/>
+      <w:bookmarkStart w:id="67" w:name="_bookmark29"/>
+      <w:bookmarkEnd w:id="67"/>
       <w:r>
         <w:rPr>
           <w:rFonts w:hint="default" w:ascii="Times New Roman" w:hAnsi="Times New Roman" w:cs="Times New Roman"/>
@@ -25960,7 +25820,7 @@
     </w:p>
     <w:p>
       <w:pPr>
-        <w:pStyle w:val="16"/>
+        <w:pStyle w:val="18"/>
         <w:keepNext w:val="0"/>
         <w:keepLines w:val="0"/>
         <w:pageBreakBefore w:val="0"/>
@@ -26055,8 +25915,8 @@
         </w:rPr>
         <w:t>omputational</w:t>
       </w:r>
-      <w:bookmarkStart w:id="58" w:name="_bookmark30"/>
-      <w:bookmarkEnd w:id="58"/>
+      <w:bookmarkStart w:id="68" w:name="_bookmark30"/>
+      <w:bookmarkEnd w:id="68"/>
       <w:r>
         <w:rPr>
           <w:rFonts w:hint="default" w:ascii="Times New Roman" w:hAnsi="Times New Roman" w:cs="Times New Roman"/>
@@ -26087,7 +25947,7 @@
     </w:p>
     <w:p>
       <w:pPr>
-        <w:pStyle w:val="16"/>
+        <w:pStyle w:val="18"/>
         <w:keepNext w:val="0"/>
         <w:keepLines w:val="0"/>
         <w:pageBreakBefore w:val="0"/>
@@ -26164,8 +26024,8 @@
         </w:rPr>
         <w:t>J. Neural networks and physical systems with emergent collective computational abilities. Proceedings of the National Academy of Sciences,</w:t>
       </w:r>
-      <w:bookmarkStart w:id="59" w:name="_bookmark31"/>
-      <w:bookmarkEnd w:id="59"/>
+      <w:bookmarkStart w:id="69" w:name="_bookmark31"/>
+      <w:bookmarkEnd w:id="69"/>
       <w:r>
         <w:rPr>
           <w:rFonts w:hint="default" w:ascii="Times New Roman" w:hAnsi="Times New Roman" w:cs="Times New Roman"/>
@@ -26178,7 +26038,7 @@
     </w:p>
     <w:p>
       <w:pPr>
-        <w:pStyle w:val="16"/>
+        <w:pStyle w:val="18"/>
         <w:keepNext w:val="0"/>
         <w:keepLines w:val="0"/>
         <w:pageBreakBefore w:val="0"/>
@@ -26345,8 +26205,8 @@
         </w:rPr>
         <w:t>emory. Neural Computa</w:t>
       </w:r>
-      <w:bookmarkStart w:id="60" w:name="_bookmark32"/>
-      <w:bookmarkEnd w:id="60"/>
+      <w:bookmarkStart w:id="70" w:name="_bookmark32"/>
+      <w:bookmarkEnd w:id="70"/>
       <w:r>
         <w:rPr>
           <w:rFonts w:hint="default" w:ascii="Times New Roman" w:hAnsi="Times New Roman" w:cs="Times New Roman"/>
@@ -26377,7 +26237,7 @@
     </w:p>
     <w:p>
       <w:pPr>
-        <w:pStyle w:val="16"/>
+        <w:pStyle w:val="18"/>
         <w:keepNext w:val="0"/>
         <w:keepLines w:val="0"/>
         <w:pageBreakBefore w:val="0"/>
@@ -26472,8 +26332,8 @@
         </w:rPr>
         <w:t>D. Hierarchical Bayesian inference in the visual cortex.</w:t>
       </w:r>
-      <w:bookmarkStart w:id="61" w:name="_bookmark33"/>
-      <w:bookmarkEnd w:id="61"/>
+      <w:bookmarkStart w:id="71" w:name="_bookmark33"/>
+      <w:bookmarkEnd w:id="71"/>
       <w:r>
         <w:rPr>
           <w:rFonts w:hint="eastAsia" w:cs="Times New Roman"/>
@@ -26513,7 +26373,7 @@
     </w:p>
     <w:p>
       <w:pPr>
-        <w:pStyle w:val="16"/>
+        <w:pStyle w:val="18"/>
         <w:keepNext w:val="0"/>
         <w:keepLines w:val="0"/>
         <w:pageBreakBefore w:val="0"/>
@@ -26628,8 +26488,8 @@
         </w:rPr>
         <w:t>. A quantitative theory of immediate visual</w:t>
       </w:r>
-      <w:bookmarkStart w:id="62" w:name="_bookmark34"/>
-      <w:bookmarkEnd w:id="62"/>
+      <w:bookmarkStart w:id="72" w:name="_bookmark34"/>
+      <w:bookmarkEnd w:id="72"/>
       <w:r>
         <w:rPr>
           <w:rFonts w:hint="default" w:ascii="Times New Roman" w:hAnsi="Times New Roman" w:cs="Times New Roman"/>
@@ -26657,14 +26517,14 @@
         </w:rPr>
         <w:t>56</w:t>
       </w:r>
-      <w:bookmarkStart w:id="63" w:name="_bookmark35"/>
-      <w:bookmarkEnd w:id="63"/>
-      <w:bookmarkStart w:id="64" w:name="_bookmark35"/>
-      <w:bookmarkEnd w:id="64"/>
-    </w:p>
-    <w:p>
-      <w:pPr>
-        <w:pStyle w:val="16"/>
+      <w:bookmarkStart w:id="73" w:name="_bookmark35"/>
+      <w:bookmarkEnd w:id="73"/>
+      <w:bookmarkStart w:id="74" w:name="_bookmark35"/>
+      <w:bookmarkEnd w:id="74"/>
+    </w:p>
+    <w:p>
+      <w:pPr>
+        <w:pStyle w:val="18"/>
         <w:keepNext w:val="0"/>
         <w:keepLines w:val="0"/>
         <w:pageBreakBefore w:val="0"/>
@@ -26763,7 +26623,7 @@
     </w:p>
     <w:p>
       <w:pPr>
-        <w:pStyle w:val="16"/>
+        <w:pStyle w:val="18"/>
         <w:keepNext w:val="0"/>
         <w:keepLines w:val="0"/>
         <w:pageBreakBefore w:val="0"/>
@@ -26874,14 +26734,14 @@
         </w:rPr>
         <w:t>2017, 28(11):3</w:t>
       </w:r>
-      <w:bookmarkStart w:id="65" w:name="_bookmark37"/>
-      <w:bookmarkEnd w:id="65"/>
-      <w:bookmarkStart w:id="66" w:name="_bookmark37"/>
-      <w:bookmarkEnd w:id="66"/>
-    </w:p>
-    <w:p>
-      <w:pPr>
-        <w:pStyle w:val="16"/>
+      <w:bookmarkStart w:id="75" w:name="_bookmark37"/>
+      <w:bookmarkEnd w:id="75"/>
+      <w:bookmarkStart w:id="76" w:name="_bookmark37"/>
+      <w:bookmarkEnd w:id="76"/>
+    </w:p>
+    <w:p>
+      <w:pPr>
+        <w:pStyle w:val="18"/>
         <w:keepNext w:val="0"/>
         <w:keepLines w:val="0"/>
         <w:pageBreakBefore w:val="0"/>
@@ -27008,7 +26868,7 @@
     </w:p>
     <w:p>
       <w:pPr>
-        <w:pStyle w:val="16"/>
+        <w:pStyle w:val="18"/>
         <w:keepNext w:val="0"/>
         <w:keepLines w:val="0"/>
         <w:pageBreakBefore w:val="0"/>
@@ -27121,14 +26981,14 @@
         </w:rPr>
         <w:t xml:space="preserve"> 2012, 29(8):5</w:t>
       </w:r>
-      <w:bookmarkStart w:id="67" w:name="_bookmark38"/>
-      <w:bookmarkEnd w:id="67"/>
-      <w:bookmarkStart w:id="68" w:name="_bookmark38"/>
-      <w:bookmarkEnd w:id="68"/>
-    </w:p>
-    <w:p>
-      <w:pPr>
-        <w:pStyle w:val="16"/>
+      <w:bookmarkStart w:id="77" w:name="_bookmark38"/>
+      <w:bookmarkEnd w:id="77"/>
+      <w:bookmarkStart w:id="78" w:name="_bookmark38"/>
+      <w:bookmarkEnd w:id="78"/>
+    </w:p>
+    <w:p>
+      <w:pPr>
+        <w:pStyle w:val="18"/>
         <w:keepNext w:val="0"/>
         <w:keepLines w:val="0"/>
         <w:pageBreakBefore w:val="0"/>
@@ -27201,8 +27061,8 @@
         </w:rPr>
         <w:t xml:space="preserve"> self-organizing neural network model for a mechanism of pattern recognition unaffected by shift in position. Biological Cybernet</w:t>
       </w:r>
-      <w:bookmarkStart w:id="69" w:name="_bookmark39"/>
-      <w:bookmarkEnd w:id="69"/>
+      <w:bookmarkStart w:id="79" w:name="_bookmark39"/>
+      <w:bookmarkEnd w:id="79"/>
       <w:r>
         <w:rPr>
           <w:rFonts w:hint="default" w:ascii="Times New Roman" w:hAnsi="Times New Roman" w:cs="Times New Roman"/>
@@ -27231,7 +27091,7 @@
     </w:p>
     <w:p>
       <w:pPr>
-        <w:pStyle w:val="16"/>
+        <w:pStyle w:val="18"/>
         <w:keepNext w:val="0"/>
         <w:keepLines w:val="0"/>
         <w:pageBreakBefore w:val="0"/>
@@ -27338,8 +27198,8 @@
         </w:rPr>
         <w:t>trategies. Connectionism in</w:t>
       </w:r>
-      <w:bookmarkStart w:id="70" w:name="_bookmark40"/>
-      <w:bookmarkEnd w:id="70"/>
+      <w:bookmarkStart w:id="80" w:name="_bookmark40"/>
+      <w:bookmarkEnd w:id="80"/>
       <w:r>
         <w:rPr>
           <w:rFonts w:hint="default" w:ascii="Times New Roman" w:hAnsi="Times New Roman" w:cs="Times New Roman"/>
@@ -27348,14 +27208,14 @@
         </w:rPr>
         <w:t xml:space="preserve"> Perspective, 1989</w:t>
       </w:r>
-      <w:bookmarkStart w:id="71" w:name="_bookmark41"/>
-      <w:bookmarkEnd w:id="71"/>
-      <w:bookmarkStart w:id="72" w:name="_bookmark41"/>
-      <w:bookmarkEnd w:id="72"/>
-    </w:p>
-    <w:p>
-      <w:pPr>
-        <w:pStyle w:val="16"/>
+      <w:bookmarkStart w:id="81" w:name="_bookmark41"/>
+      <w:bookmarkEnd w:id="81"/>
+      <w:bookmarkStart w:id="82" w:name="_bookmark41"/>
+      <w:bookmarkEnd w:id="82"/>
+    </w:p>
+    <w:p>
+      <w:pPr>
+        <w:pStyle w:val="18"/>
         <w:keepNext w:val="0"/>
         <w:keepLines w:val="0"/>
         <w:pageBreakBefore w:val="0"/>
@@ -27417,7 +27277,7 @@
     </w:p>
     <w:p>
       <w:pPr>
-        <w:pStyle w:val="16"/>
+        <w:pStyle w:val="18"/>
         <w:keepNext w:val="0"/>
         <w:keepLines w:val="0"/>
         <w:pageBreakBefore w:val="0"/>
@@ -27520,8 +27380,8 @@
         </w:rPr>
         <w:t>, 2016,</w:t>
       </w:r>
-      <w:bookmarkStart w:id="73" w:name="_bookmark42"/>
-      <w:bookmarkEnd w:id="73"/>
+      <w:bookmarkStart w:id="83" w:name="_bookmark42"/>
+      <w:bookmarkEnd w:id="83"/>
       <w:r>
         <w:rPr>
           <w:rFonts w:hint="eastAsia" w:ascii="Times New Roman" w:hAnsi="Times New Roman" w:cs="Times New Roman"/>
@@ -27533,7 +27393,7 @@
     </w:p>
     <w:p>
       <w:pPr>
-        <w:pStyle w:val="16"/>
+        <w:pStyle w:val="18"/>
         <w:keepNext w:val="0"/>
         <w:keepLines w:val="0"/>
         <w:pageBreakBefore w:val="0"/>
@@ -27608,8 +27468,8 @@
         </w:rPr>
         <w:t>2017, 40(6):</w:t>
       </w:r>
-      <w:bookmarkStart w:id="74" w:name="_bookmark43"/>
-      <w:bookmarkEnd w:id="74"/>
+      <w:bookmarkStart w:id="84" w:name="_bookmark43"/>
+      <w:bookmarkEnd w:id="84"/>
       <w:r>
         <w:rPr>
           <w:rFonts w:hint="default" w:ascii="Times New Roman" w:hAnsi="Times New Roman" w:cs="Times New Roman"/>
@@ -27621,7 +27481,7 @@
     </w:p>
     <w:p>
       <w:pPr>
-        <w:pStyle w:val="16"/>
+        <w:pStyle w:val="18"/>
         <w:keepNext w:val="0"/>
         <w:keepLines w:val="0"/>
         <w:pageBreakBefore w:val="0"/>
@@ -27711,8 +27571,8 @@
         </w:rPr>
         <w:t>L. Gradient-based learning applied to document recogni</w:t>
       </w:r>
-      <w:bookmarkStart w:id="75" w:name="_bookmark44"/>
-      <w:bookmarkEnd w:id="75"/>
+      <w:bookmarkStart w:id="85" w:name="_bookmark44"/>
+      <w:bookmarkEnd w:id="85"/>
       <w:r>
         <w:rPr>
           <w:rFonts w:hint="default" w:ascii="Times New Roman" w:hAnsi="Times New Roman" w:cs="Times New Roman"/>
@@ -27738,14 +27598,14 @@
         </w:rPr>
         <w:t>2324</w:t>
       </w:r>
-      <w:bookmarkStart w:id="76" w:name="_bookmark45"/>
-      <w:bookmarkEnd w:id="76"/>
-      <w:bookmarkStart w:id="77" w:name="_bookmark45"/>
-      <w:bookmarkEnd w:id="77"/>
-    </w:p>
-    <w:p>
-      <w:pPr>
-        <w:pStyle w:val="16"/>
+      <w:bookmarkStart w:id="86" w:name="_bookmark45"/>
+      <w:bookmarkEnd w:id="86"/>
+      <w:bookmarkStart w:id="87" w:name="_bookmark45"/>
+      <w:bookmarkEnd w:id="87"/>
+    </w:p>
+    <w:p>
+      <w:pPr>
+        <w:pStyle w:val="18"/>
         <w:keepNext w:val="0"/>
         <w:keepLines w:val="0"/>
         <w:pageBreakBefore w:val="0"/>
@@ -27910,7 +27770,7 @@
     </w:p>
     <w:p>
       <w:pPr>
-        <w:pStyle w:val="16"/>
+        <w:pStyle w:val="18"/>
         <w:keepNext w:val="0"/>
         <w:keepLines w:val="0"/>
         <w:pageBreakBefore w:val="0"/>
@@ -28102,8 +27962,8 @@
         </w:rPr>
         <w:t>rojan</w:t>
       </w:r>
-      <w:bookmarkStart w:id="78" w:name="_bookmark49"/>
-      <w:bookmarkEnd w:id="78"/>
+      <w:bookmarkStart w:id="88" w:name="_bookmark49"/>
+      <w:bookmarkEnd w:id="88"/>
       <w:r>
         <w:rPr>
           <w:rFonts w:hint="default" w:ascii="Times New Roman" w:hAnsi="Times New Roman" w:cs="Times New Roman"/>
@@ -28200,7 +28060,7 @@
     </w:p>
     <w:p>
       <w:pPr>
-        <w:pStyle w:val="16"/>
+        <w:pStyle w:val="18"/>
         <w:keepNext w:val="0"/>
         <w:keepLines w:val="0"/>
         <w:pageBreakBefore w:val="0"/>
@@ -28355,7 +28215,7 @@
     </w:p>
     <w:p>
       <w:pPr>
-        <w:pStyle w:val="16"/>
+        <w:pStyle w:val="18"/>
         <w:keepNext w:val="0"/>
         <w:keepLines w:val="0"/>
         <w:pageBreakBefore w:val="0"/>
@@ -28532,8 +28392,8 @@
         </w:rPr>
         <w:t>nalysis</w:t>
       </w:r>
-      <w:bookmarkStart w:id="79" w:name="_bookmark50"/>
-      <w:bookmarkEnd w:id="79"/>
+      <w:bookmarkStart w:id="89" w:name="_bookmark50"/>
+      <w:bookmarkEnd w:id="89"/>
       <w:r>
         <w:rPr>
           <w:rFonts w:hint="default" w:ascii="Times New Roman" w:hAnsi="Times New Roman" w:cs="Times New Roman"/>
@@ -28610,8 +28470,6 @@
         </w:rPr>
         <w:t>etection</w:t>
       </w:r>
-      <w:bookmarkStart w:id="83" w:name="_GoBack"/>
-      <w:bookmarkEnd w:id="83"/>
       <w:r>
         <w:rPr>
           <w:rFonts w:hint="eastAsia" w:eastAsia="宋体" w:cs="Times New Roman"/>
@@ -28632,7 +28490,7 @@
     </w:p>
     <w:p>
       <w:pPr>
-        <w:pStyle w:val="16"/>
+        <w:pStyle w:val="18"/>
         <w:keepNext w:val="0"/>
         <w:keepLines w:val="0"/>
         <w:pageBreakBefore w:val="0"/>
@@ -28796,12 +28654,12 @@
           <w:szCs w:val="28"/>
         </w:rPr>
       </w:pPr>
-      <w:bookmarkStart w:id="80" w:name="致 谢 "/>
-      <w:bookmarkEnd w:id="80"/>
-      <w:bookmarkStart w:id="81" w:name="个人简历 "/>
-      <w:bookmarkEnd w:id="81"/>
-      <w:bookmarkStart w:id="82" w:name="_bookmark51"/>
-      <w:bookmarkEnd w:id="82"/>
+      <w:bookmarkStart w:id="90" w:name="个人简历 "/>
+      <w:bookmarkEnd w:id="90"/>
+      <w:bookmarkStart w:id="91" w:name="_bookmark51"/>
+      <w:bookmarkEnd w:id="91"/>
+      <w:bookmarkStart w:id="92" w:name="致 谢 "/>
+      <w:bookmarkEnd w:id="92"/>
       <w:r>
         <w:rPr>
           <w:sz w:val="28"/>
@@ -31118,14 +30976,18 @@
                             <w:ind w:left="20" w:right="0" w:firstLine="0"/>
                             <w:jc w:val="left"/>
                             <w:rPr>
+                              <w:rFonts w:hint="default" w:eastAsia="宋体"/>
                               <w:sz w:val="21"/>
+                              <w:lang w:val="en-US" w:eastAsia="zh-CN"/>
                             </w:rPr>
                           </w:pPr>
                           <w:r>
                             <w:rPr>
+                              <w:rFonts w:hint="eastAsia"/>
                               <w:sz w:val="21"/>
+                              <w:lang w:val="en-US" w:eastAsia="zh-CN"/>
                             </w:rPr>
-                            <w:t>个人简历</w:t>
+                            <w:t>致谢</w:t>
                           </w:r>
                         </w:p>
                       </w:txbxContent>
@@ -31152,14 +31014,18 @@
                       <w:ind w:left="20" w:right="0" w:firstLine="0"/>
                       <w:jc w:val="left"/>
                       <w:rPr>
+                        <w:rFonts w:hint="default" w:eastAsia="宋体"/>
                         <w:sz w:val="21"/>
+                        <w:lang w:val="en-US" w:eastAsia="zh-CN"/>
                       </w:rPr>
                     </w:pPr>
                     <w:r>
                       <w:rPr>
+                        <w:rFonts w:hint="eastAsia"/>
                         <w:sz w:val="21"/>
+                        <w:lang w:val="en-US" w:eastAsia="zh-CN"/>
                       </w:rPr>
-                      <w:t>个人简历</w:t>
+                      <w:t>致谢</w:t>
                     </w:r>
                   </w:p>
                 </w:txbxContent>
@@ -32337,7 +32203,7 @@
     <w:lsdException w:unhideWhenUsed="0" w:uiPriority="0" w:semiHidden="0" w:name="Body Text Indent 3"/>
     <w:lsdException w:unhideWhenUsed="0" w:uiPriority="0" w:semiHidden="0" w:name="Block Text"/>
     <w:lsdException w:unhideWhenUsed="0" w:uiPriority="0" w:semiHidden="0" w:name="Hyperlink"/>
-    <w:lsdException w:unhideWhenUsed="0" w:uiPriority="0" w:semiHidden="0" w:name="FollowedHyperlink"/>
+    <w:lsdException w:qFormat="1" w:unhideWhenUsed="0" w:uiPriority="0" w:semiHidden="0" w:name="FollowedHyperlink"/>
     <w:lsdException w:qFormat="1" w:unhideWhenUsed="0" w:uiPriority="0" w:semiHidden="0" w:name="Strong"/>
     <w:lsdException w:qFormat="1" w:unhideWhenUsed="0" w:uiPriority="0" w:semiHidden="0" w:name="Emphasis"/>
     <w:lsdException w:unhideWhenUsed="0" w:uiPriority="0" w:semiHidden="0" w:name="Document Map"/>
@@ -32666,6 +32532,7 @@
     <w:name w:val="toc 1"/>
     <w:basedOn w:val="1"/>
     <w:next w:val="1"/>
+    <w:link w:val="23"/>
     <w:qFormat/>
     <w:uiPriority w:val="1"/>
     <w:pPr>
@@ -32744,7 +32611,26 @@
       <w:lang w:val="en-US" w:eastAsia="zh-CN" w:bidi="ar"/>
     </w:rPr>
   </w:style>
-  <w:style w:type="table" w:customStyle="1" w:styleId="15">
+  <w:style w:type="character" w:styleId="15">
+    <w:name w:val="FollowedHyperlink"/>
+    <w:basedOn w:val="14"/>
+    <w:qFormat/>
+    <w:uiPriority w:val="0"/>
+    <w:rPr>
+      <w:color w:val="800080"/>
+      <w:u w:val="single"/>
+    </w:rPr>
+  </w:style>
+  <w:style w:type="character" w:styleId="16">
+    <w:name w:val="Hyperlink"/>
+    <w:basedOn w:val="14"/>
+    <w:uiPriority w:val="0"/>
+    <w:rPr>
+      <w:color w:val="0000FF"/>
+      <w:u w:val="single"/>
+    </w:rPr>
+  </w:style>
+  <w:style w:type="table" w:customStyle="1" w:styleId="17">
     <w:name w:val="Table Normal"/>
     <w:unhideWhenUsed/>
     <w:qFormat/>
@@ -32758,7 +32644,7 @@
       </w:tblCellMar>
     </w:tblPr>
   </w:style>
-  <w:style w:type="paragraph" w:styleId="16">
+  <w:style w:type="paragraph" w:styleId="18">
     <w:name w:val="List Paragraph"/>
     <w:basedOn w:val="1"/>
     <w:qFormat/>
@@ -32772,7 +32658,7 @@
       <w:lang w:val="zh-CN" w:eastAsia="zh-CN" w:bidi="zh-CN"/>
     </w:rPr>
   </w:style>
-  <w:style w:type="paragraph" w:customStyle="1" w:styleId="17">
+  <w:style w:type="paragraph" w:customStyle="1" w:styleId="19">
     <w:name w:val="Table Paragraph"/>
     <w:basedOn w:val="1"/>
     <w:qFormat/>
@@ -32781,7 +32667,7 @@
       <w:lang w:val="zh-CN" w:eastAsia="zh-CN" w:bidi="zh-CN"/>
     </w:rPr>
   </w:style>
-  <w:style w:type="character" w:customStyle="1" w:styleId="18">
+  <w:style w:type="character" w:customStyle="1" w:styleId="20">
     <w:name w:val="font21"/>
     <w:basedOn w:val="14"/>
     <w:qFormat/>
@@ -32794,7 +32680,7 @@
       <w:u w:val="none"/>
     </w:rPr>
   </w:style>
-  <w:style w:type="character" w:customStyle="1" w:styleId="19">
+  <w:style w:type="character" w:customStyle="1" w:styleId="21">
     <w:name w:val="font01"/>
     <w:basedOn w:val="14"/>
     <w:qFormat/>
@@ -32807,7 +32693,7 @@
       <w:u w:val="none"/>
     </w:rPr>
   </w:style>
-  <w:style w:type="character" w:customStyle="1" w:styleId="20">
+  <w:style w:type="character" w:customStyle="1" w:styleId="22">
     <w:name w:val="font11"/>
     <w:basedOn w:val="14"/>
     <w:qFormat/>
@@ -32818,6 +32704,16 @@
       <w:sz w:val="22"/>
       <w:szCs w:val="22"/>
       <w:u w:val="none"/>
+    </w:rPr>
+  </w:style>
+  <w:style w:type="character" w:customStyle="1" w:styleId="23">
+    <w:name w:val="目录 1 Char"/>
+    <w:link w:val="9"/>
+    <w:qFormat/>
+    <w:uiPriority w:val="1"/>
+    <w:rPr>
+      <w:sz w:val="30"/>
+      <w:szCs w:val="28"/>
     </w:rPr>
   </w:style>
 </w:styles>

</xml_diff>

<commit_message>
final and ppt update
</commit_message>
<xml_diff>
--- a/essay_code/wordfile/main.docx
+++ b/essay_code/wordfile/main.docx
@@ -1169,9 +1169,9 @@
           <w:lang w:val="en-US" w:eastAsia="zh-CN"/>
         </w:rPr>
       </w:pPr>
-      <w:bookmarkStart w:id="0" w:name="_bookmark0"/>
+      <w:bookmarkStart w:id="0" w:name="摘 要 "/>
       <w:bookmarkEnd w:id="0"/>
-      <w:bookmarkStart w:id="1" w:name="摘 要 "/>
+      <w:bookmarkStart w:id="1" w:name="_bookmark0"/>
       <w:bookmarkEnd w:id="1"/>
       <w:r>
         <w:rPr>
@@ -1253,7 +1253,7 @@
           <w:rFonts w:hint="eastAsia" w:cs="宋体"/>
           <w:lang w:val="en-US" w:eastAsia="zh-CN"/>
         </w:rPr>
-        <w:t>的因其应用价值巨大，</w:t>
+        <w:t>因其应用价值巨大，</w:t>
       </w:r>
       <w:r>
         <w:rPr>
@@ -2089,8 +2089,6 @@
         </w:rPr>
         <w:t xml:space="preserve"> </w:t>
       </w:r>
-      <w:bookmarkStart w:id="93" w:name="_GoBack"/>
-      <w:bookmarkEnd w:id="93"/>
       <w:r>
         <w:rPr>
           <w:rFonts w:hint="eastAsia" w:ascii="Times New Roman" w:hAnsi="Times New Roman"/>
@@ -2341,9 +2339,9 @@
       <w:pPr>
         <w:pStyle w:val="2"/>
       </w:pPr>
-      <w:bookmarkStart w:id="4" w:name="_bookmark2"/>
+      <w:bookmarkStart w:id="4" w:name="目 录 "/>
       <w:bookmarkEnd w:id="4"/>
-      <w:bookmarkStart w:id="5" w:name="目 录 "/>
+      <w:bookmarkStart w:id="5" w:name="_bookmark2"/>
       <w:bookmarkEnd w:id="5"/>
       <w:r>
         <w:t>目</w:t>
@@ -4057,9 +4055,9 @@
           <w:tab w:val="left" w:pos="1115"/>
         </w:tabs>
       </w:pPr>
-      <w:bookmarkStart w:id="8" w:name="第一节 人工神经网络与神经活动研究"/>
+      <w:bookmarkStart w:id="8" w:name="_bookmark4"/>
       <w:bookmarkEnd w:id="8"/>
-      <w:bookmarkStart w:id="9" w:name="_bookmark4"/>
+      <w:bookmarkStart w:id="9" w:name="第一节 人工神经网络与神经活动研究"/>
       <w:bookmarkEnd w:id="9"/>
       <w:r>
         <w:t>第一节</w:t>
@@ -9614,9 +9612,9 @@
         </w:rPr>
         <w:t>。</w:t>
       </w:r>
-      <w:bookmarkStart w:id="14" w:name="_bookmark7"/>
+      <w:bookmarkStart w:id="14" w:name="第四节 卷积神经网络与图像识别"/>
       <w:bookmarkEnd w:id="14"/>
-      <w:bookmarkStart w:id="15" w:name="第四节 卷积神经网络与图像识别"/>
+      <w:bookmarkStart w:id="15" w:name="_bookmark7"/>
       <w:bookmarkEnd w:id="15"/>
     </w:p>
     <w:p>
@@ -10655,9 +10653,9 @@
           <w:lang w:eastAsia="zh-CN"/>
         </w:rPr>
       </w:pPr>
-      <w:bookmarkStart w:id="21" w:name="_bookmark12"/>
+      <w:bookmarkStart w:id="21" w:name="2.2.2 具体的先进防御分析手段"/>
       <w:bookmarkEnd w:id="21"/>
-      <w:bookmarkStart w:id="22" w:name="2.2.2 具体的先进防御分析手段"/>
+      <w:bookmarkStart w:id="22" w:name="_bookmark12"/>
       <w:bookmarkEnd w:id="22"/>
       <w:r>
         <w:rPr>
@@ -11093,9 +11091,9 @@
         <w:ind w:right="0"/>
         <w:jc w:val="center"/>
       </w:pPr>
-      <w:bookmarkStart w:id="23" w:name="_bookmark10"/>
+      <w:bookmarkStart w:id="23" w:name="第二节 针对人工神经网络的常见攻击与防御分析手段"/>
       <w:bookmarkEnd w:id="23"/>
-      <w:bookmarkStart w:id="24" w:name="第二节 针对人工神经网络的常见攻击与防御分析手段"/>
+      <w:bookmarkStart w:id="24" w:name="_bookmark10"/>
       <w:bookmarkEnd w:id="24"/>
       <w:r>
         <w:t>第二节</w:t>
@@ -11136,11 +11134,11 @@
         <w:ind w:left="1040" w:right="0" w:hanging="907"/>
         <w:jc w:val="left"/>
       </w:pPr>
-      <w:bookmarkStart w:id="25" w:name="_bookmark11"/>
+      <w:bookmarkStart w:id="25" w:name="2.2.1 常见的攻击手段"/>
       <w:bookmarkEnd w:id="25"/>
       <w:bookmarkStart w:id="26" w:name="_bookmark11"/>
       <w:bookmarkEnd w:id="26"/>
-      <w:bookmarkStart w:id="27" w:name="2.2.1 常见的攻击手段"/>
+      <w:bookmarkStart w:id="27" w:name="_bookmark11"/>
       <w:bookmarkEnd w:id="27"/>
       <w:r>
         <w:t>常见的攻击手段</w:t>
@@ -13786,9 +13784,9 @@
         <w:ind w:right="0"/>
         <w:jc w:val="center"/>
       </w:pPr>
-      <w:bookmarkStart w:id="29" w:name="第三节 本文的观点"/>
+      <w:bookmarkStart w:id="29" w:name="_bookmark13"/>
       <w:bookmarkEnd w:id="29"/>
-      <w:bookmarkStart w:id="30" w:name="_bookmark13"/>
+      <w:bookmarkStart w:id="30" w:name="第三节 本文的观点"/>
       <w:bookmarkEnd w:id="30"/>
       <w:r>
         <w:rPr>
@@ -17127,9 +17125,9 @@
           <w:sz w:val="21"/>
         </w:rPr>
       </w:pPr>
-      <w:bookmarkStart w:id="39" w:name="第三节 样本集的投毒预处理"/>
+      <w:bookmarkStart w:id="39" w:name="_bookmark17"/>
       <w:bookmarkEnd w:id="39"/>
-      <w:bookmarkStart w:id="40" w:name="_bookmark17"/>
+      <w:bookmarkStart w:id="40" w:name="第三节 样本集的投毒预处理"/>
       <w:bookmarkEnd w:id="40"/>
       <w:r>
         <w:rPr>
@@ -18986,9 +18984,9 @@
         </w:rPr>
         <w:t>。</w:t>
       </w:r>
-      <w:bookmarkStart w:id="45" w:name="_bookmark19"/>
+      <w:bookmarkStart w:id="45" w:name="第五节 投票机制分析与测试原理"/>
       <w:bookmarkEnd w:id="45"/>
-      <w:bookmarkStart w:id="46" w:name="第五节 投票机制分析与测试原理"/>
+      <w:bookmarkStart w:id="46" w:name="_bookmark19"/>
       <w:bookmarkEnd w:id="46"/>
     </w:p>
     <w:p>
@@ -24029,15 +24027,15 @@
           <wp:anchor distT="0" distB="0" distL="114935" distR="114935" simplePos="0" relativeHeight="251681792" behindDoc="0" locked="0" layoutInCell="1" allowOverlap="1">
             <wp:simplePos x="0" y="0"/>
             <wp:positionH relativeFrom="column">
-              <wp:posOffset>-575310</wp:posOffset>
+              <wp:posOffset>-582295</wp:posOffset>
             </wp:positionH>
             <wp:positionV relativeFrom="paragraph">
-              <wp:posOffset>256540</wp:posOffset>
+              <wp:posOffset>250190</wp:posOffset>
             </wp:positionV>
-            <wp:extent cx="6727825" cy="2523490"/>
-            <wp:effectExtent l="0" t="0" r="15875" b="10160"/>
+            <wp:extent cx="6727825" cy="2522855"/>
+            <wp:effectExtent l="0" t="0" r="15875" b="10795"/>
             <wp:wrapTopAndBottom/>
-            <wp:docPr id="9" name="图片 9" descr="1all"/>
+            <wp:docPr id="9" name="图片 9" descr="F:\Compiler\Anaconda\git_folder\Vote_System\essay_code\tables\figure\1all.png1all"/>
             <wp:cNvGraphicFramePr>
               <a:graphicFrameLocks xmlns:a="http://schemas.openxmlformats.org/drawingml/2006/main" noChangeAspect="1"/>
             </wp:cNvGraphicFramePr>
@@ -24045,13 +24043,14 @@
               <a:graphicData uri="http://schemas.openxmlformats.org/drawingml/2006/picture">
                 <pic:pic xmlns:pic="http://schemas.openxmlformats.org/drawingml/2006/picture">
                   <pic:nvPicPr>
-                    <pic:cNvPr id="9" name="图片 9" descr="1all"/>
+                    <pic:cNvPr id="9" name="图片 9" descr="F:\Compiler\Anaconda\git_folder\Vote_System\essay_code\tables\figure\1all.png1all"/>
                     <pic:cNvPicPr>
                       <a:picLocks noChangeAspect="1"/>
                     </pic:cNvPicPr>
                   </pic:nvPicPr>
                   <pic:blipFill>
                     <a:blip r:embed="rId77"/>
+                    <a:srcRect/>
                     <a:stretch>
                       <a:fillRect/>
                     </a:stretch>
@@ -24059,7 +24058,7 @@
                   <pic:spPr>
                     <a:xfrm>
                       <a:off x="0" y="0"/>
-                      <a:ext cx="6727825" cy="2523490"/>
+                      <a:ext cx="6727825" cy="2522855"/>
                     </a:xfrm>
                     <a:prstGeom prst="rect">
                       <a:avLst/>
@@ -24094,7 +24093,7 @@
         <w:ind w:right="0"/>
         <w:jc w:val="center"/>
         <w:rPr>
-          <w:rFonts w:hint="eastAsia" w:eastAsia="宋体"/>
+          <w:rFonts w:hint="default" w:eastAsia="宋体"/>
           <w:sz w:val="21"/>
           <w:lang w:val="en-US" w:eastAsia="zh-CN"/>
         </w:rPr>
@@ -24153,7 +24152,7 @@
           <w:sz w:val="21"/>
           <w:lang w:val="en-US" w:eastAsia="zh-CN"/>
         </w:rPr>
-        <w:t>和误报率</w:t>
+        <w:t>(a)和误报率(b)</w:t>
       </w:r>
     </w:p>
     <w:p>
@@ -24207,15 +24206,15 @@
           <wp:anchor distT="0" distB="0" distL="114935" distR="114935" simplePos="0" relativeHeight="251682816" behindDoc="0" locked="0" layoutInCell="1" allowOverlap="1">
             <wp:simplePos x="0" y="0"/>
             <wp:positionH relativeFrom="column">
-              <wp:posOffset>-554355</wp:posOffset>
+              <wp:posOffset>-553720</wp:posOffset>
             </wp:positionH>
             <wp:positionV relativeFrom="paragraph">
               <wp:posOffset>142240</wp:posOffset>
             </wp:positionV>
-            <wp:extent cx="6778625" cy="2541905"/>
-            <wp:effectExtent l="0" t="0" r="3175" b="10795"/>
+            <wp:extent cx="6777990" cy="2541905"/>
+            <wp:effectExtent l="0" t="0" r="3810" b="10795"/>
             <wp:wrapTopAndBottom/>
-            <wp:docPr id="11" name="图片 11" descr="2all"/>
+            <wp:docPr id="11" name="图片 11" descr="F:\Compiler\Anaconda\git_folder\Vote_System\essay_code\tables\figure\2all.png2all"/>
             <wp:cNvGraphicFramePr>
               <a:graphicFrameLocks xmlns:a="http://schemas.openxmlformats.org/drawingml/2006/main" noChangeAspect="1"/>
             </wp:cNvGraphicFramePr>
@@ -24223,13 +24222,14 @@
               <a:graphicData uri="http://schemas.openxmlformats.org/drawingml/2006/picture">
                 <pic:pic xmlns:pic="http://schemas.openxmlformats.org/drawingml/2006/picture">
                   <pic:nvPicPr>
-                    <pic:cNvPr id="11" name="图片 11" descr="2all"/>
+                    <pic:cNvPr id="11" name="图片 11" descr="F:\Compiler\Anaconda\git_folder\Vote_System\essay_code\tables\figure\2all.png2all"/>
                     <pic:cNvPicPr>
                       <a:picLocks noChangeAspect="1"/>
                     </pic:cNvPicPr>
                   </pic:nvPicPr>
                   <pic:blipFill>
                     <a:blip r:embed="rId78"/>
+                    <a:srcRect/>
                     <a:stretch>
                       <a:fillRect/>
                     </a:stretch>
@@ -24237,7 +24237,7 @@
                   <pic:spPr>
                     <a:xfrm>
                       <a:off x="0" y="0"/>
-                      <a:ext cx="6778625" cy="2541905"/>
+                      <a:ext cx="6777990" cy="2541905"/>
                     </a:xfrm>
                     <a:prstGeom prst="rect">
                       <a:avLst/>
@@ -24256,7 +24256,7 @@
         <w:ind w:right="497"/>
         <w:jc w:val="center"/>
         <w:rPr>
-          <w:rFonts w:hint="eastAsia"/>
+          <w:rFonts w:hint="default"/>
           <w:sz w:val="21"/>
           <w:lang w:val="en-US" w:eastAsia="zh-CN"/>
         </w:rPr>
@@ -24317,7 +24317,7 @@
           <w:sz w:val="21"/>
           <w:lang w:val="en-US" w:eastAsia="zh-CN"/>
         </w:rPr>
-        <w:t>和误报率</w:t>
+        <w:t>(a)和误报率(b)</w:t>
       </w:r>
     </w:p>
     <w:p>
@@ -24568,12 +24568,12 @@
               <wp:posOffset>-558800</wp:posOffset>
             </wp:positionH>
             <wp:positionV relativeFrom="paragraph">
-              <wp:posOffset>133985</wp:posOffset>
+              <wp:posOffset>134620</wp:posOffset>
             </wp:positionV>
-            <wp:extent cx="6749415" cy="2531110"/>
-            <wp:effectExtent l="0" t="0" r="13335" b="2540"/>
+            <wp:extent cx="6749415" cy="2530475"/>
+            <wp:effectExtent l="0" t="0" r="13335" b="3175"/>
             <wp:wrapTopAndBottom/>
-            <wp:docPr id="42" name="图片 42" descr="3all"/>
+            <wp:docPr id="42" name="图片 42" descr="F:\Compiler\Anaconda\git_folder\Vote_System\essay_code\tables\figure\3all.png3all"/>
             <wp:cNvGraphicFramePr>
               <a:graphicFrameLocks xmlns:a="http://schemas.openxmlformats.org/drawingml/2006/main" noChangeAspect="1"/>
             </wp:cNvGraphicFramePr>
@@ -24581,13 +24581,14 @@
               <a:graphicData uri="http://schemas.openxmlformats.org/drawingml/2006/picture">
                 <pic:pic xmlns:pic="http://schemas.openxmlformats.org/drawingml/2006/picture">
                   <pic:nvPicPr>
-                    <pic:cNvPr id="42" name="图片 42" descr="3all"/>
+                    <pic:cNvPr id="42" name="图片 42" descr="F:\Compiler\Anaconda\git_folder\Vote_System\essay_code\tables\figure\3all.png3all"/>
                     <pic:cNvPicPr>
                       <a:picLocks noChangeAspect="1"/>
                     </pic:cNvPicPr>
                   </pic:nvPicPr>
                   <pic:blipFill>
                     <a:blip r:embed="rId79"/>
+                    <a:srcRect/>
                     <a:stretch>
                       <a:fillRect/>
                     </a:stretch>
@@ -24595,7 +24596,7 @@
                   <pic:spPr>
                     <a:xfrm>
                       <a:off x="0" y="0"/>
-                      <a:ext cx="6749415" cy="2531110"/>
+                      <a:ext cx="6749415" cy="2530475"/>
                     </a:xfrm>
                     <a:prstGeom prst="rect">
                       <a:avLst/>
@@ -24614,7 +24615,7 @@
         <w:ind w:right="497" w:firstLine="840" w:firstLineChars="400"/>
         <w:jc w:val="center"/>
         <w:rPr>
-          <w:rFonts w:hint="eastAsia" w:eastAsia="宋体"/>
+          <w:rFonts w:hint="default" w:eastAsia="宋体"/>
           <w:b w:val="0"/>
           <w:bCs w:val="0"/>
           <w:sz w:val="24"/>
@@ -24677,7 +24678,17 @@
           <w:sz w:val="21"/>
           <w:lang w:val="en-US" w:eastAsia="zh-CN"/>
         </w:rPr>
-        <w:t>以及误报率</w:t>
+        <w:t>(a)以及误报率(b</w:t>
+      </w:r>
+      <w:bookmarkStart w:id="93" w:name="_GoBack"/>
+      <w:bookmarkEnd w:id="93"/>
+      <w:r>
+        <w:rPr>
+          <w:rFonts w:hint="eastAsia"/>
+          <w:sz w:val="21"/>
+          <w:lang w:val="en-US" w:eastAsia="zh-CN"/>
+        </w:rPr>
+        <w:t>)</w:t>
       </w:r>
     </w:p>
     <w:p>
@@ -24742,9 +24753,9 @@
       <w:pPr>
         <w:bidi w:val="0"/>
       </w:pPr>
-      <w:bookmarkStart w:id="54" w:name="第一节 对实验设计的总结"/>
+      <w:bookmarkStart w:id="54" w:name="_bookmark22"/>
       <w:bookmarkEnd w:id="54"/>
-      <w:bookmarkStart w:id="55" w:name="_bookmark22"/>
+      <w:bookmarkStart w:id="55" w:name="第一节 对实验设计的总结"/>
       <w:bookmarkEnd w:id="55"/>
     </w:p>
     <w:p>
@@ -25281,9 +25292,9 @@
         <w:spacing w:before="214"/>
         <w:jc w:val="center"/>
       </w:pPr>
-      <w:bookmarkStart w:id="56" w:name="_bookmark23"/>
+      <w:bookmarkStart w:id="56" w:name="第二节 实验的不足与展望"/>
       <w:bookmarkEnd w:id="56"/>
-      <w:bookmarkStart w:id="57" w:name="第二节 实验的不足与展望"/>
+      <w:bookmarkStart w:id="57" w:name="_bookmark23"/>
       <w:bookmarkEnd w:id="57"/>
       <w:r>
         <w:t>第二节</w:t>
@@ -27389,6 +27400,16 @@
       </w:r>
       <w:r>
         <w:rPr>
+          <w:rFonts w:hint="eastAsia" w:ascii="宋体" w:hAnsi="宋体" w:eastAsia="宋体" w:cs="宋体"/>
+          <w:spacing w:val="2"/>
+          <w:sz w:val="21"/>
+          <w:szCs w:val="21"/>
+          <w:lang w:val="en-US" w:eastAsia="zh-CN"/>
+        </w:rPr>
+        <w:t>:</w:t>
+      </w:r>
+      <w:r>
+        <w:rPr>
           <w:rFonts w:hint="default" w:ascii="Times New Roman" w:hAnsi="Times New Roman" w:eastAsia="宋体" w:cs="Times New Roman"/>
           <w:spacing w:val="2"/>
           <w:sz w:val="21"/>
@@ -27416,6 +27437,16 @@
           <w:lang w:val="en-US" w:eastAsia="zh-CN"/>
         </w:rPr>
         <w:t>]</w:t>
+      </w:r>
+      <w:r>
+        <w:rPr>
+          <w:rFonts w:hint="eastAsia" w:eastAsia="宋体" w:cs="Times New Roman"/>
+          <w:spacing w:val="2"/>
+          <w:sz w:val="21"/>
+          <w:szCs w:val="21"/>
+          <w:lang w:val="en-US" w:eastAsia="zh-CN"/>
+        </w:rPr>
+        <w:t>. 浙江工商大学</w:t>
       </w:r>
       <w:r>
         <w:rPr>
@@ -29479,9 +29510,9 @@
       </w:pPr>
       <w:bookmarkStart w:id="90" w:name="_bookmark51"/>
       <w:bookmarkEnd w:id="90"/>
-      <w:bookmarkStart w:id="91" w:name="个人简历 "/>
+      <w:bookmarkStart w:id="91" w:name="致 谢 "/>
       <w:bookmarkEnd w:id="91"/>
-      <w:bookmarkStart w:id="92" w:name="致 谢 "/>
+      <w:bookmarkStart w:id="92" w:name="个人简历 "/>
       <w:bookmarkEnd w:id="92"/>
       <w:r>
         <w:rPr>

</xml_diff>